<commit_message>
Finish Naotu Ref #1
</commit_message>
<xml_diff>
--- a/homework/脑图与用户故事.docx
+++ b/homework/脑图与用户故事.docx
@@ -14,8 +14,6 @@
           <w:szCs w:val="44"/>
         </w:rPr>
       </w:pPr>
-      <w:bookmarkStart w:id="0" w:name="_GoBack"/>
-      <w:bookmarkEnd w:id="0"/>
       <w:r>
         <w:rPr>
           <w:rFonts w:hint="eastAsia"/>
@@ -1082,6 +1080,232 @@
           <w:bCs/>
           <w:sz w:val="22"/>
         </w:rPr>
+        <w:t>名称：学生</w:t>
+      </w:r>
+      <w:r>
+        <w:rPr>
+          <w:rFonts w:hint="eastAsia"/>
+          <w:b/>
+          <w:bCs/>
+          <w:sz w:val="22"/>
+        </w:rPr>
+        <w:t>订阅新课程</w:t>
+      </w:r>
+    </w:p>
+    <w:p>
+      <w:pPr>
+        <w:rPr>
+          <w:b/>
+          <w:bCs/>
+          <w:sz w:val="22"/>
+        </w:rPr>
+      </w:pPr>
+      <w:r>
+        <w:rPr>
+          <w:rFonts w:hint="eastAsia"/>
+          <w:b/>
+          <w:bCs/>
+          <w:sz w:val="22"/>
+        </w:rPr>
+        <w:t>事件：</w:t>
+      </w:r>
+    </w:p>
+    <w:p>
+      <w:pPr>
+        <w:pStyle w:val="a3"/>
+        <w:numPr>
+          <w:ilvl w:val="0"/>
+          <w:numId w:val="31"/>
+        </w:numPr>
+        <w:ind w:firstLineChars="0"/>
+        <w:rPr>
+          <w:b/>
+          <w:bCs/>
+          <w:sz w:val="22"/>
+        </w:rPr>
+      </w:pPr>
+      <w:r>
+        <w:rPr>
+          <w:rFonts w:hint="eastAsia"/>
+          <w:b/>
+          <w:bCs/>
+          <w:sz w:val="22"/>
+        </w:rPr>
+        <w:t>学生点击“正在学习”框</w:t>
+      </w:r>
+    </w:p>
+    <w:p>
+      <w:pPr>
+        <w:pStyle w:val="a3"/>
+        <w:numPr>
+          <w:ilvl w:val="0"/>
+          <w:numId w:val="31"/>
+        </w:numPr>
+        <w:ind w:firstLineChars="0"/>
+        <w:rPr>
+          <w:b/>
+          <w:bCs/>
+          <w:sz w:val="22"/>
+        </w:rPr>
+      </w:pPr>
+      <w:r>
+        <w:rPr>
+          <w:rFonts w:hint="eastAsia"/>
+          <w:b/>
+          <w:bCs/>
+          <w:sz w:val="22"/>
+        </w:rPr>
+        <w:t>系统显示</w:t>
+      </w:r>
+      <w:r>
+        <w:rPr>
+          <w:rFonts w:hint="eastAsia"/>
+          <w:b/>
+          <w:bCs/>
+          <w:sz w:val="22"/>
+        </w:rPr>
+        <w:t>“正在学习”页面</w:t>
+      </w:r>
+    </w:p>
+    <w:p>
+      <w:pPr>
+        <w:pStyle w:val="a3"/>
+        <w:numPr>
+          <w:ilvl w:val="0"/>
+          <w:numId w:val="31"/>
+        </w:numPr>
+        <w:ind w:firstLineChars="0"/>
+        <w:rPr>
+          <w:b/>
+          <w:bCs/>
+          <w:sz w:val="22"/>
+        </w:rPr>
+      </w:pPr>
+      <w:r>
+        <w:rPr>
+          <w:rFonts w:hint="eastAsia"/>
+          <w:b/>
+          <w:bCs/>
+          <w:sz w:val="22"/>
+        </w:rPr>
+        <w:t>学生点击“订阅新课程</w:t>
+      </w:r>
+      <w:r>
+        <w:rPr>
+          <w:rFonts w:hint="eastAsia"/>
+          <w:b/>
+          <w:bCs/>
+          <w:sz w:val="22"/>
+        </w:rPr>
+        <w:t>”</w:t>
+      </w:r>
+      <w:r>
+        <w:rPr>
+          <w:rFonts w:hint="eastAsia"/>
+          <w:b/>
+          <w:bCs/>
+          <w:sz w:val="22"/>
+        </w:rPr>
+        <w:t>按钮</w:t>
+      </w:r>
+    </w:p>
+    <w:p>
+      <w:pPr>
+        <w:pStyle w:val="a3"/>
+        <w:numPr>
+          <w:ilvl w:val="0"/>
+          <w:numId w:val="31"/>
+        </w:numPr>
+        <w:ind w:firstLineChars="0"/>
+        <w:rPr>
+          <w:b/>
+          <w:bCs/>
+          <w:sz w:val="22"/>
+        </w:rPr>
+      </w:pPr>
+      <w:r>
+        <w:rPr>
+          <w:rFonts w:hint="eastAsia"/>
+          <w:b/>
+          <w:bCs/>
+          <w:sz w:val="22"/>
+        </w:rPr>
+        <w:t>系统显示“订阅新课程”页面</w:t>
+      </w:r>
+    </w:p>
+    <w:p>
+      <w:pPr>
+        <w:pStyle w:val="a3"/>
+        <w:numPr>
+          <w:ilvl w:val="0"/>
+          <w:numId w:val="31"/>
+        </w:numPr>
+        <w:ind w:firstLineChars="0"/>
+        <w:rPr>
+          <w:b/>
+          <w:bCs/>
+          <w:sz w:val="22"/>
+        </w:rPr>
+      </w:pPr>
+      <w:r>
+        <w:rPr>
+          <w:rFonts w:hint="eastAsia"/>
+          <w:b/>
+          <w:bCs/>
+          <w:sz w:val="22"/>
+        </w:rPr>
+        <w:t>学生点击页面内对应课程的“开通课程”按钮</w:t>
+      </w:r>
+    </w:p>
+    <w:p>
+      <w:pPr>
+        <w:pStyle w:val="a3"/>
+        <w:numPr>
+          <w:ilvl w:val="0"/>
+          <w:numId w:val="31"/>
+        </w:numPr>
+        <w:ind w:firstLineChars="0"/>
+        <w:rPr>
+          <w:b/>
+          <w:bCs/>
+          <w:sz w:val="22"/>
+        </w:rPr>
+      </w:pPr>
+      <w:r>
+        <w:rPr>
+          <w:rFonts w:hint="eastAsia"/>
+          <w:b/>
+          <w:bCs/>
+          <w:sz w:val="22"/>
+        </w:rPr>
+        <w:t>系统提示请求已发送</w:t>
+      </w:r>
+    </w:p>
+    <w:p>
+      <w:pPr>
+        <w:rPr>
+          <w:rFonts w:hint="eastAsia"/>
+          <w:b/>
+          <w:bCs/>
+          <w:sz w:val="22"/>
+        </w:rPr>
+      </w:pPr>
+    </w:p>
+    <w:p>
+      <w:pPr>
+        <w:rPr>
+          <w:b/>
+          <w:bCs/>
+          <w:sz w:val="22"/>
+        </w:rPr>
+      </w:pPr>
+      <w:r>
+        <w:rPr>
+          <w:rFonts w:hint="eastAsia"/>
+          <w:b/>
+          <w:bCs/>
+          <w:sz w:val="22"/>
+        </w:rPr>
         <w:t>名称：</w:t>
       </w:r>
       <w:r>
@@ -1903,6 +2127,7 @@
           <w:bCs/>
           <w:sz w:val="22"/>
         </w:rPr>
+        <w:lastRenderedPageBreak/>
         <w:t>学生点击“正在学习”框</w:t>
       </w:r>
     </w:p>
@@ -2878,6 +3103,7 @@
           <w:bCs/>
           <w:sz w:val="22"/>
         </w:rPr>
+        <w:lastRenderedPageBreak/>
         <w:t>学生点击“单词本”框</w:t>
       </w:r>
     </w:p>
@@ -3085,7 +3311,6 @@
           <w:bCs/>
           <w:sz w:val="22"/>
         </w:rPr>
-        <w:lastRenderedPageBreak/>
         <w:t>事件：</w:t>
       </w:r>
     </w:p>
@@ -4129,1554 +4354,1842 @@
           <w:bCs/>
           <w:sz w:val="22"/>
         </w:rPr>
+        <w:t>用户点击右上角“退出”按钮，</w:t>
+      </w:r>
+    </w:p>
+    <w:p>
+      <w:pPr>
+        <w:pStyle w:val="a3"/>
+        <w:numPr>
+          <w:ilvl w:val="0"/>
+          <w:numId w:val="22"/>
+        </w:numPr>
+        <w:ind w:firstLineChars="0"/>
+        <w:rPr>
+          <w:b/>
+          <w:bCs/>
+          <w:sz w:val="22"/>
+        </w:rPr>
+      </w:pPr>
+      <w:r>
+        <w:rPr>
+          <w:rFonts w:hint="eastAsia"/>
+          <w:b/>
+          <w:bCs/>
+          <w:sz w:val="22"/>
+        </w:rPr>
+        <w:t>系统退出修改密码页面并跳转到教师主页面</w:t>
+      </w:r>
+    </w:p>
+    <w:p>
+      <w:pPr>
+        <w:rPr>
+          <w:b/>
+          <w:bCs/>
+          <w:sz w:val="22"/>
+        </w:rPr>
+      </w:pPr>
+    </w:p>
+    <w:p>
+      <w:pPr>
+        <w:rPr>
+          <w:b/>
+          <w:bCs/>
+          <w:sz w:val="22"/>
+        </w:rPr>
+      </w:pPr>
+      <w:r>
+        <w:rPr>
+          <w:rFonts w:hint="eastAsia"/>
+          <w:b/>
+          <w:bCs/>
+          <w:sz w:val="22"/>
+        </w:rPr>
+        <w:t>名称：教师查看班级并操作</w:t>
+      </w:r>
+    </w:p>
+    <w:p>
+      <w:pPr>
+        <w:rPr>
+          <w:b/>
+          <w:bCs/>
+          <w:sz w:val="22"/>
+        </w:rPr>
+      </w:pPr>
+      <w:r>
+        <w:rPr>
+          <w:rFonts w:hint="eastAsia"/>
+          <w:b/>
+          <w:bCs/>
+          <w:sz w:val="22"/>
+        </w:rPr>
+        <w:t>事件：</w:t>
+      </w:r>
+    </w:p>
+    <w:p>
+      <w:pPr>
+        <w:pStyle w:val="a3"/>
+        <w:numPr>
+          <w:ilvl w:val="0"/>
+          <w:numId w:val="20"/>
+        </w:numPr>
+        <w:ind w:firstLineChars="0"/>
+        <w:rPr>
+          <w:b/>
+          <w:bCs/>
+          <w:sz w:val="22"/>
+        </w:rPr>
+      </w:pPr>
+      <w:r>
+        <w:rPr>
+          <w:rFonts w:hint="eastAsia"/>
+          <w:b/>
+          <w:bCs/>
+          <w:sz w:val="22"/>
+        </w:rPr>
+        <w:t>系统显示教师主页面</w:t>
+      </w:r>
+    </w:p>
+    <w:p>
+      <w:pPr>
+        <w:pStyle w:val="a3"/>
+        <w:numPr>
+          <w:ilvl w:val="0"/>
+          <w:numId w:val="20"/>
+        </w:numPr>
+        <w:ind w:firstLineChars="0"/>
+        <w:rPr>
+          <w:b/>
+          <w:bCs/>
+          <w:sz w:val="22"/>
+        </w:rPr>
+      </w:pPr>
+      <w:r>
+        <w:rPr>
+          <w:rFonts w:hint="eastAsia"/>
+          <w:b/>
+          <w:bCs/>
+          <w:sz w:val="22"/>
+        </w:rPr>
+        <w:t>用户点击“班级列表”框</w:t>
+      </w:r>
+    </w:p>
+    <w:p>
+      <w:pPr>
+        <w:pStyle w:val="a3"/>
+        <w:numPr>
+          <w:ilvl w:val="0"/>
+          <w:numId w:val="20"/>
+        </w:numPr>
+        <w:ind w:firstLineChars="0"/>
+        <w:rPr>
+          <w:b/>
+          <w:bCs/>
+          <w:sz w:val="22"/>
+        </w:rPr>
+      </w:pPr>
+      <w:r>
+        <w:rPr>
+          <w:rFonts w:hint="eastAsia"/>
+          <w:b/>
+          <w:bCs/>
+          <w:sz w:val="22"/>
+        </w:rPr>
+        <w:t>系统显示所有的班级和状态和操作</w:t>
+      </w:r>
+    </w:p>
+    <w:p>
+      <w:pPr>
+        <w:pStyle w:val="a3"/>
+        <w:numPr>
+          <w:ilvl w:val="0"/>
+          <w:numId w:val="20"/>
+        </w:numPr>
+        <w:ind w:firstLineChars="0"/>
+        <w:rPr>
+          <w:b/>
+          <w:bCs/>
+          <w:sz w:val="22"/>
+        </w:rPr>
+      </w:pPr>
+      <w:r>
+        <w:rPr>
+          <w:rFonts w:hint="eastAsia"/>
+          <w:b/>
+          <w:bCs/>
+          <w:sz w:val="22"/>
+        </w:rPr>
+        <w:t>用户点击班级后面的“添加/删除学员”按钮</w:t>
+      </w:r>
+    </w:p>
+    <w:p>
+      <w:pPr>
+        <w:pStyle w:val="a3"/>
+        <w:numPr>
+          <w:ilvl w:val="0"/>
+          <w:numId w:val="20"/>
+        </w:numPr>
+        <w:ind w:firstLineChars="0"/>
+        <w:rPr>
+          <w:b/>
+          <w:bCs/>
+          <w:sz w:val="22"/>
+        </w:rPr>
+      </w:pPr>
+      <w:r>
+        <w:rPr>
+          <w:rFonts w:hint="eastAsia"/>
+          <w:b/>
+          <w:bCs/>
+          <w:sz w:val="22"/>
+        </w:rPr>
+        <w:t>系统跳转到学生名册界面</w:t>
+      </w:r>
+    </w:p>
+    <w:p>
+      <w:pPr>
+        <w:rPr>
+          <w:b/>
+          <w:bCs/>
+          <w:sz w:val="22"/>
+        </w:rPr>
+      </w:pPr>
+    </w:p>
+    <w:p>
+      <w:pPr>
+        <w:rPr>
+          <w:b/>
+          <w:bCs/>
+          <w:sz w:val="22"/>
+        </w:rPr>
+      </w:pPr>
+    </w:p>
+    <w:p>
+      <w:pPr>
+        <w:rPr>
+          <w:b/>
+          <w:bCs/>
+          <w:sz w:val="22"/>
+        </w:rPr>
+      </w:pPr>
+      <w:r>
+        <w:rPr>
+          <w:rFonts w:hint="eastAsia"/>
+          <w:b/>
+          <w:bCs/>
+          <w:sz w:val="22"/>
+        </w:rPr>
+        <w:t>名称：教师查看学生名册</w:t>
+      </w:r>
+    </w:p>
+    <w:p>
+      <w:pPr>
+        <w:rPr>
+          <w:b/>
+          <w:bCs/>
+          <w:sz w:val="22"/>
+        </w:rPr>
+      </w:pPr>
+      <w:r>
+        <w:rPr>
+          <w:rFonts w:hint="eastAsia"/>
+          <w:b/>
+          <w:bCs/>
+          <w:sz w:val="22"/>
+        </w:rPr>
+        <w:t>事件：</w:t>
+      </w:r>
+    </w:p>
+    <w:p>
+      <w:pPr>
+        <w:pStyle w:val="a3"/>
+        <w:numPr>
+          <w:ilvl w:val="0"/>
+          <w:numId w:val="23"/>
+        </w:numPr>
+        <w:ind w:firstLineChars="0"/>
+        <w:rPr>
+          <w:b/>
+          <w:bCs/>
+          <w:sz w:val="22"/>
+        </w:rPr>
+      </w:pPr>
+      <w:r>
+        <w:rPr>
+          <w:rFonts w:hint="eastAsia"/>
+          <w:b/>
+          <w:bCs/>
+          <w:sz w:val="22"/>
+        </w:rPr>
+        <w:t>系统显示教师主页面</w:t>
+      </w:r>
+    </w:p>
+    <w:p>
+      <w:pPr>
+        <w:pStyle w:val="a3"/>
+        <w:numPr>
+          <w:ilvl w:val="0"/>
+          <w:numId w:val="23"/>
+        </w:numPr>
+        <w:ind w:firstLineChars="0"/>
+        <w:rPr>
+          <w:b/>
+          <w:bCs/>
+          <w:sz w:val="22"/>
+        </w:rPr>
+      </w:pPr>
+      <w:r>
+        <w:rPr>
+          <w:rFonts w:hint="eastAsia"/>
+          <w:b/>
+          <w:bCs/>
+          <w:sz w:val="22"/>
+        </w:rPr>
+        <w:t>用户点击“学生名册”框</w:t>
+      </w:r>
+    </w:p>
+    <w:p>
+      <w:pPr>
+        <w:pStyle w:val="a3"/>
+        <w:numPr>
+          <w:ilvl w:val="0"/>
+          <w:numId w:val="23"/>
+        </w:numPr>
+        <w:ind w:firstLineChars="0"/>
+        <w:rPr>
+          <w:b/>
+          <w:bCs/>
+          <w:sz w:val="22"/>
+        </w:rPr>
+      </w:pPr>
+      <w:r>
+        <w:rPr>
+          <w:rFonts w:hint="eastAsia"/>
+          <w:b/>
+          <w:bCs/>
+          <w:sz w:val="22"/>
+        </w:rPr>
+        <w:t>用户通过下拉框选择班级</w:t>
+      </w:r>
+    </w:p>
+    <w:p>
+      <w:pPr>
+        <w:pStyle w:val="a3"/>
+        <w:numPr>
+          <w:ilvl w:val="0"/>
+          <w:numId w:val="23"/>
+        </w:numPr>
+        <w:ind w:firstLineChars="0"/>
+        <w:rPr>
+          <w:b/>
+          <w:bCs/>
+          <w:sz w:val="22"/>
+        </w:rPr>
+      </w:pPr>
+      <w:r>
+        <w:rPr>
+          <w:rFonts w:hint="eastAsia"/>
+          <w:b/>
+          <w:bCs/>
+          <w:sz w:val="22"/>
+        </w:rPr>
+        <w:t>系统显示当前班级所有学生状态和信息</w:t>
+      </w:r>
+    </w:p>
+    <w:p>
+      <w:pPr>
+        <w:pStyle w:val="a3"/>
+        <w:ind w:left="780" w:firstLineChars="0" w:firstLine="0"/>
+        <w:rPr>
+          <w:b/>
+          <w:bCs/>
+          <w:sz w:val="22"/>
+        </w:rPr>
+      </w:pPr>
+    </w:p>
+    <w:p>
+      <w:pPr>
+        <w:rPr>
+          <w:b/>
+          <w:bCs/>
+          <w:sz w:val="22"/>
+        </w:rPr>
+      </w:pPr>
+      <w:r>
+        <w:rPr>
+          <w:rFonts w:hint="eastAsia"/>
+          <w:b/>
+          <w:bCs/>
+          <w:sz w:val="22"/>
+        </w:rPr>
+        <w:t>名称：教师删除学员</w:t>
+      </w:r>
+    </w:p>
+    <w:p>
+      <w:pPr>
+        <w:rPr>
+          <w:b/>
+          <w:bCs/>
+          <w:sz w:val="22"/>
+        </w:rPr>
+      </w:pPr>
+      <w:r>
+        <w:rPr>
+          <w:rFonts w:hint="eastAsia"/>
+          <w:b/>
+          <w:bCs/>
+          <w:sz w:val="22"/>
+        </w:rPr>
+        <w:t>事件：</w:t>
+      </w:r>
+    </w:p>
+    <w:p>
+      <w:pPr>
+        <w:pStyle w:val="a3"/>
+        <w:numPr>
+          <w:ilvl w:val="0"/>
+          <w:numId w:val="24"/>
+        </w:numPr>
+        <w:ind w:firstLineChars="0"/>
+        <w:rPr>
+          <w:b/>
+          <w:bCs/>
+          <w:sz w:val="22"/>
+        </w:rPr>
+      </w:pPr>
+      <w:r>
+        <w:rPr>
+          <w:rFonts w:hint="eastAsia"/>
+          <w:b/>
+          <w:bCs/>
+          <w:sz w:val="22"/>
+        </w:rPr>
+        <w:t>系统显示学生名册界面</w:t>
+      </w:r>
+    </w:p>
+    <w:p>
+      <w:pPr>
+        <w:pStyle w:val="a3"/>
+        <w:numPr>
+          <w:ilvl w:val="0"/>
+          <w:numId w:val="24"/>
+        </w:numPr>
+        <w:ind w:firstLineChars="0"/>
+        <w:rPr>
+          <w:b/>
+          <w:bCs/>
+          <w:sz w:val="22"/>
+        </w:rPr>
+      </w:pPr>
+      <w:r>
+        <w:rPr>
+          <w:rFonts w:hint="eastAsia"/>
+          <w:b/>
+          <w:bCs/>
+          <w:sz w:val="22"/>
+        </w:rPr>
+        <w:t>用户点击学员后面的“删除学员”按钮</w:t>
+      </w:r>
+    </w:p>
+    <w:p>
+      <w:pPr>
+        <w:pStyle w:val="a3"/>
+        <w:numPr>
+          <w:ilvl w:val="0"/>
+          <w:numId w:val="24"/>
+        </w:numPr>
+        <w:ind w:firstLineChars="0"/>
+        <w:rPr>
+          <w:b/>
+          <w:bCs/>
+          <w:sz w:val="22"/>
+        </w:rPr>
+      </w:pPr>
+      <w:r>
+        <w:rPr>
+          <w:rFonts w:hint="eastAsia"/>
+          <w:b/>
+          <w:bCs/>
+          <w:sz w:val="22"/>
+        </w:rPr>
+        <w:t>系统弹出“是否确认删除该学员”弹窗</w:t>
+      </w:r>
+    </w:p>
+    <w:p>
+      <w:pPr>
+        <w:pStyle w:val="a3"/>
+        <w:numPr>
+          <w:ilvl w:val="0"/>
+          <w:numId w:val="24"/>
+        </w:numPr>
+        <w:ind w:firstLineChars="0"/>
+        <w:rPr>
+          <w:b/>
+          <w:bCs/>
+          <w:sz w:val="22"/>
+        </w:rPr>
+      </w:pPr>
+      <w:r>
+        <w:rPr>
+          <w:rFonts w:hint="eastAsia"/>
+          <w:b/>
+          <w:bCs/>
+          <w:sz w:val="22"/>
+        </w:rPr>
+        <w:t>用户点击“确认”系统将该学员删除，点击“取消”则不删除</w:t>
+      </w:r>
+    </w:p>
+    <w:p>
+      <w:pPr>
+        <w:pStyle w:val="a3"/>
+        <w:numPr>
+          <w:ilvl w:val="0"/>
+          <w:numId w:val="24"/>
+        </w:numPr>
+        <w:ind w:firstLineChars="0"/>
+        <w:rPr>
+          <w:b/>
+          <w:bCs/>
+          <w:sz w:val="22"/>
+        </w:rPr>
+      </w:pPr>
+      <w:r>
+        <w:rPr>
+          <w:rFonts w:hint="eastAsia"/>
+          <w:b/>
+          <w:bCs/>
+          <w:sz w:val="22"/>
+        </w:rPr>
+        <w:t>系统跳转到学生名册界面</w:t>
+      </w:r>
+    </w:p>
+    <w:p>
+      <w:pPr>
+        <w:pStyle w:val="a3"/>
+        <w:ind w:left="780" w:firstLineChars="0" w:firstLine="0"/>
+        <w:rPr>
+          <w:b/>
+          <w:bCs/>
+          <w:sz w:val="22"/>
+        </w:rPr>
+      </w:pPr>
+    </w:p>
+    <w:p>
+      <w:pPr>
+        <w:rPr>
+          <w:b/>
+          <w:bCs/>
+          <w:sz w:val="22"/>
+        </w:rPr>
+      </w:pPr>
+      <w:r>
+        <w:rPr>
+          <w:rFonts w:hint="eastAsia"/>
+          <w:b/>
+          <w:bCs/>
+          <w:sz w:val="22"/>
+        </w:rPr>
+        <w:t>名称：教师添加学员</w:t>
+      </w:r>
+    </w:p>
+    <w:p>
+      <w:pPr>
+        <w:rPr>
+          <w:b/>
+          <w:bCs/>
+          <w:sz w:val="22"/>
+        </w:rPr>
+      </w:pPr>
+      <w:r>
+        <w:rPr>
+          <w:rFonts w:hint="eastAsia"/>
+          <w:b/>
+          <w:bCs/>
+          <w:sz w:val="22"/>
+        </w:rPr>
+        <w:t>事件：</w:t>
+      </w:r>
+    </w:p>
+    <w:p>
+      <w:pPr>
+        <w:pStyle w:val="a3"/>
+        <w:numPr>
+          <w:ilvl w:val="0"/>
+          <w:numId w:val="25"/>
+        </w:numPr>
+        <w:ind w:firstLineChars="0"/>
+        <w:rPr>
+          <w:b/>
+          <w:bCs/>
+          <w:sz w:val="22"/>
+        </w:rPr>
+      </w:pPr>
+      <w:r>
+        <w:rPr>
+          <w:rFonts w:hint="eastAsia"/>
+          <w:b/>
+          <w:bCs/>
+          <w:sz w:val="22"/>
+        </w:rPr>
+        <w:t>系统显示学生名册界面</w:t>
+      </w:r>
+    </w:p>
+    <w:p>
+      <w:pPr>
+        <w:pStyle w:val="a3"/>
+        <w:numPr>
+          <w:ilvl w:val="0"/>
+          <w:numId w:val="25"/>
+        </w:numPr>
+        <w:ind w:firstLineChars="0"/>
+        <w:rPr>
+          <w:b/>
+          <w:bCs/>
+          <w:sz w:val="22"/>
+        </w:rPr>
+      </w:pPr>
+      <w:r>
+        <w:rPr>
+          <w:rFonts w:hint="eastAsia"/>
+          <w:b/>
+          <w:bCs/>
+          <w:sz w:val="22"/>
+        </w:rPr>
+        <w:t>用户点击“添加学员”按钮</w:t>
+      </w:r>
+    </w:p>
+    <w:p>
+      <w:pPr>
+        <w:pStyle w:val="a3"/>
+        <w:numPr>
+          <w:ilvl w:val="0"/>
+          <w:numId w:val="25"/>
+        </w:numPr>
+        <w:ind w:firstLineChars="0"/>
+        <w:rPr>
+          <w:b/>
+          <w:bCs/>
+          <w:sz w:val="22"/>
+        </w:rPr>
+      </w:pPr>
+      <w:r>
+        <w:rPr>
+          <w:rFonts w:hint="eastAsia"/>
+          <w:b/>
+          <w:bCs/>
+          <w:sz w:val="22"/>
+        </w:rPr>
+        <w:t>系统跳转到注册学生界面</w:t>
+      </w:r>
+    </w:p>
+    <w:p>
+      <w:pPr>
+        <w:pStyle w:val="a3"/>
+        <w:numPr>
+          <w:ilvl w:val="0"/>
+          <w:numId w:val="25"/>
+        </w:numPr>
+        <w:ind w:firstLineChars="0"/>
+        <w:rPr>
+          <w:b/>
+          <w:bCs/>
+          <w:sz w:val="22"/>
+        </w:rPr>
+      </w:pPr>
+      <w:r>
+        <w:rPr>
+          <w:rFonts w:hint="eastAsia"/>
+          <w:b/>
+          <w:bCs/>
+          <w:sz w:val="22"/>
+        </w:rPr>
+        <w:t>用户填完学生信息，点击“确定”</w:t>
+      </w:r>
+    </w:p>
+    <w:p>
+      <w:pPr>
+        <w:pStyle w:val="a3"/>
+        <w:numPr>
+          <w:ilvl w:val="0"/>
+          <w:numId w:val="25"/>
+        </w:numPr>
+        <w:ind w:firstLineChars="0"/>
+        <w:rPr>
+          <w:b/>
+          <w:bCs/>
+          <w:sz w:val="22"/>
+        </w:rPr>
+      </w:pPr>
+      <w:r>
+        <w:rPr>
+          <w:rFonts w:hint="eastAsia"/>
+          <w:b/>
+          <w:bCs/>
+          <w:sz w:val="22"/>
+        </w:rPr>
+        <w:t>系统将该学员加入到对应班级</w:t>
+      </w:r>
+    </w:p>
+    <w:p>
+      <w:pPr>
+        <w:pStyle w:val="a3"/>
+        <w:numPr>
+          <w:ilvl w:val="0"/>
+          <w:numId w:val="25"/>
+        </w:numPr>
+        <w:ind w:firstLineChars="0"/>
+        <w:rPr>
+          <w:rFonts w:hint="eastAsia"/>
+          <w:b/>
+          <w:bCs/>
+          <w:sz w:val="22"/>
+        </w:rPr>
+      </w:pPr>
+      <w:r>
+        <w:rPr>
+          <w:rFonts w:hint="eastAsia"/>
+          <w:b/>
+          <w:bCs/>
+          <w:sz w:val="22"/>
+        </w:rPr>
+        <w:t>系统跳转到</w:t>
+      </w:r>
+      <w:r>
+        <w:rPr>
+          <w:rFonts w:hint="eastAsia"/>
+          <w:b/>
+          <w:bCs/>
+          <w:sz w:val="22"/>
+        </w:rPr>
+        <w:t>学生名册界面</w:t>
+      </w:r>
+    </w:p>
+    <w:p>
+      <w:pPr>
+        <w:rPr>
+          <w:b/>
+          <w:bCs/>
+          <w:sz w:val="22"/>
+        </w:rPr>
+      </w:pPr>
+    </w:p>
+    <w:p>
+      <w:pPr>
+        <w:rPr>
+          <w:b/>
+          <w:bCs/>
+          <w:sz w:val="22"/>
+        </w:rPr>
+      </w:pPr>
+      <w:r>
+        <w:rPr>
+          <w:rFonts w:hint="eastAsia"/>
+          <w:b/>
+          <w:bCs/>
+          <w:sz w:val="22"/>
+        </w:rPr>
+        <w:t>名称：教师给学员开通课程（单词书）</w:t>
+      </w:r>
+    </w:p>
+    <w:p>
+      <w:pPr>
+        <w:rPr>
+          <w:b/>
+          <w:bCs/>
+          <w:sz w:val="22"/>
+        </w:rPr>
+      </w:pPr>
+      <w:r>
+        <w:rPr>
+          <w:rFonts w:hint="eastAsia"/>
+          <w:b/>
+          <w:bCs/>
+          <w:sz w:val="22"/>
+        </w:rPr>
+        <w:t>事件：</w:t>
+      </w:r>
+    </w:p>
+    <w:p>
+      <w:pPr>
+        <w:pStyle w:val="a3"/>
+        <w:numPr>
+          <w:ilvl w:val="0"/>
+          <w:numId w:val="30"/>
+        </w:numPr>
+        <w:ind w:firstLineChars="0"/>
+        <w:rPr>
+          <w:b/>
+          <w:bCs/>
+          <w:sz w:val="22"/>
+        </w:rPr>
+      </w:pPr>
+      <w:r>
+        <w:rPr>
+          <w:rFonts w:hint="eastAsia"/>
+          <w:b/>
+          <w:bCs/>
+          <w:sz w:val="22"/>
+        </w:rPr>
+        <w:t>系统显示学生名册界面</w:t>
+      </w:r>
+    </w:p>
+    <w:p>
+      <w:pPr>
+        <w:pStyle w:val="a3"/>
+        <w:numPr>
+          <w:ilvl w:val="0"/>
+          <w:numId w:val="30"/>
+        </w:numPr>
+        <w:ind w:firstLineChars="0"/>
+        <w:rPr>
+          <w:b/>
+          <w:bCs/>
+          <w:sz w:val="22"/>
+        </w:rPr>
+      </w:pPr>
+      <w:r>
+        <w:rPr>
+          <w:rFonts w:hint="eastAsia"/>
+          <w:b/>
+          <w:bCs/>
+          <w:sz w:val="22"/>
+        </w:rPr>
+        <w:t>用户点击学员后面的“开通课程”按钮</w:t>
+      </w:r>
+    </w:p>
+    <w:p>
+      <w:pPr>
+        <w:pStyle w:val="a3"/>
+        <w:numPr>
+          <w:ilvl w:val="0"/>
+          <w:numId w:val="30"/>
+        </w:numPr>
+        <w:ind w:firstLineChars="0"/>
+        <w:rPr>
+          <w:b/>
+          <w:bCs/>
+          <w:sz w:val="22"/>
+        </w:rPr>
+      </w:pPr>
+      <w:r>
+        <w:rPr>
+          <w:rFonts w:hint="eastAsia"/>
+          <w:b/>
+          <w:bCs/>
+          <w:sz w:val="22"/>
+        </w:rPr>
+        <w:t>系统跳转到开通课程界面，显示所有课程的状态</w:t>
+      </w:r>
+    </w:p>
+    <w:p>
+      <w:pPr>
+        <w:pStyle w:val="a3"/>
+        <w:numPr>
+          <w:ilvl w:val="0"/>
+          <w:numId w:val="30"/>
+        </w:numPr>
+        <w:ind w:firstLineChars="0"/>
+        <w:rPr>
+          <w:b/>
+          <w:bCs/>
+          <w:sz w:val="22"/>
+        </w:rPr>
+      </w:pPr>
+      <w:r>
+        <w:rPr>
+          <w:rFonts w:hint="eastAsia"/>
+          <w:b/>
+          <w:bCs/>
+          <w:sz w:val="22"/>
+        </w:rPr>
+        <w:t>用户点击课程后面的“开通”按钮</w:t>
+      </w:r>
+    </w:p>
+    <w:p>
+      <w:pPr>
+        <w:pStyle w:val="a3"/>
+        <w:numPr>
+          <w:ilvl w:val="0"/>
+          <w:numId w:val="30"/>
+        </w:numPr>
+        <w:ind w:firstLineChars="0"/>
+        <w:rPr>
+          <w:b/>
+          <w:bCs/>
+          <w:sz w:val="22"/>
+        </w:rPr>
+      </w:pPr>
+      <w:r>
+        <w:rPr>
+          <w:rFonts w:hint="eastAsia"/>
+          <w:b/>
+          <w:bCs/>
+          <w:sz w:val="22"/>
+        </w:rPr>
+        <w:t>系统给学生解锁相应的课程</w:t>
+      </w:r>
+    </w:p>
+    <w:p>
+      <w:pPr>
+        <w:pStyle w:val="a3"/>
+        <w:numPr>
+          <w:ilvl w:val="0"/>
+          <w:numId w:val="30"/>
+        </w:numPr>
+        <w:ind w:firstLineChars="0"/>
+        <w:rPr>
+          <w:b/>
+          <w:bCs/>
+          <w:sz w:val="22"/>
+        </w:rPr>
+      </w:pPr>
+      <w:r>
+        <w:rPr>
+          <w:rFonts w:hint="eastAsia"/>
+          <w:b/>
+          <w:bCs/>
+          <w:sz w:val="22"/>
+        </w:rPr>
+        <w:t>用户点击“退出”</w:t>
+      </w:r>
+    </w:p>
+    <w:p>
+      <w:pPr>
+        <w:pStyle w:val="a3"/>
+        <w:numPr>
+          <w:ilvl w:val="0"/>
+          <w:numId w:val="30"/>
+        </w:numPr>
+        <w:ind w:firstLineChars="0"/>
+        <w:rPr>
+          <w:b/>
+          <w:bCs/>
+          <w:sz w:val="22"/>
+        </w:rPr>
+      </w:pPr>
+      <w:r>
+        <w:rPr>
+          <w:rFonts w:hint="eastAsia"/>
+          <w:b/>
+          <w:bCs/>
+          <w:sz w:val="22"/>
+        </w:rPr>
+        <w:t>系统跳转到“学生名册”界面</w:t>
+      </w:r>
+    </w:p>
+    <w:p>
+      <w:pPr>
+        <w:rPr>
+          <w:b/>
+          <w:bCs/>
+          <w:sz w:val="22"/>
+        </w:rPr>
+      </w:pPr>
+    </w:p>
+    <w:p>
+      <w:pPr>
+        <w:rPr>
+          <w:b/>
+          <w:bCs/>
+          <w:sz w:val="22"/>
+        </w:rPr>
+      </w:pPr>
+      <w:r>
+        <w:rPr>
+          <w:rFonts w:hint="eastAsia"/>
+          <w:b/>
+          <w:bCs/>
+          <w:sz w:val="22"/>
+        </w:rPr>
+        <w:t>名称：教师</w:t>
+      </w:r>
+      <w:r>
+        <w:rPr>
+          <w:rFonts w:hint="eastAsia"/>
+          <w:b/>
+          <w:bCs/>
+          <w:sz w:val="22"/>
+        </w:rPr>
+        <w:t>查看学生开课请求</w:t>
+      </w:r>
+      <w:r>
+        <w:rPr>
+          <w:rFonts w:hint="eastAsia"/>
+          <w:b/>
+          <w:bCs/>
+          <w:sz w:val="22"/>
+        </w:rPr>
+        <w:t>（单词书）</w:t>
+      </w:r>
+    </w:p>
+    <w:p>
+      <w:pPr>
+        <w:rPr>
+          <w:b/>
+          <w:bCs/>
+          <w:sz w:val="22"/>
+        </w:rPr>
+      </w:pPr>
+      <w:r>
+        <w:rPr>
+          <w:rFonts w:hint="eastAsia"/>
+          <w:b/>
+          <w:bCs/>
+          <w:sz w:val="22"/>
+        </w:rPr>
+        <w:t>事件：</w:t>
+      </w:r>
+    </w:p>
+    <w:p>
+      <w:pPr>
+        <w:pStyle w:val="a3"/>
+        <w:numPr>
+          <w:ilvl w:val="0"/>
+          <w:numId w:val="32"/>
+        </w:numPr>
+        <w:ind w:firstLineChars="0"/>
+        <w:rPr>
+          <w:b/>
+          <w:bCs/>
+          <w:sz w:val="22"/>
+        </w:rPr>
+      </w:pPr>
+      <w:r>
+        <w:rPr>
+          <w:rFonts w:hint="eastAsia"/>
+          <w:b/>
+          <w:bCs/>
+          <w:sz w:val="22"/>
+        </w:rPr>
+        <w:t>系统显示学生名册界面</w:t>
+      </w:r>
+    </w:p>
+    <w:p>
+      <w:pPr>
+        <w:pStyle w:val="a3"/>
+        <w:numPr>
+          <w:ilvl w:val="0"/>
+          <w:numId w:val="32"/>
+        </w:numPr>
+        <w:ind w:firstLineChars="0"/>
+        <w:rPr>
+          <w:b/>
+          <w:bCs/>
+          <w:sz w:val="22"/>
+        </w:rPr>
+      </w:pPr>
+      <w:r>
+        <w:rPr>
+          <w:rFonts w:hint="eastAsia"/>
+          <w:b/>
+          <w:bCs/>
+          <w:sz w:val="22"/>
+        </w:rPr>
+        <w:t>教师点击“开通请求”按钮</w:t>
+      </w:r>
+    </w:p>
+    <w:p>
+      <w:pPr>
+        <w:pStyle w:val="a3"/>
+        <w:numPr>
+          <w:ilvl w:val="0"/>
+          <w:numId w:val="32"/>
+        </w:numPr>
+        <w:ind w:firstLineChars="0"/>
+        <w:rPr>
+          <w:b/>
+          <w:bCs/>
+          <w:sz w:val="22"/>
+        </w:rPr>
+      </w:pPr>
+      <w:r>
+        <w:rPr>
+          <w:rFonts w:hint="eastAsia"/>
+          <w:b/>
+          <w:bCs/>
+          <w:sz w:val="22"/>
+        </w:rPr>
+        <w:t>系统跳转到开通</w:t>
+      </w:r>
+      <w:r>
+        <w:rPr>
+          <w:rFonts w:hint="eastAsia"/>
+          <w:b/>
+          <w:bCs/>
+          <w:sz w:val="22"/>
+        </w:rPr>
+        <w:t>请求</w:t>
+      </w:r>
+      <w:r>
+        <w:rPr>
+          <w:rFonts w:hint="eastAsia"/>
+          <w:b/>
+          <w:bCs/>
+          <w:sz w:val="22"/>
+        </w:rPr>
+        <w:t>界面，显示所有</w:t>
+      </w:r>
+      <w:r>
+        <w:rPr>
+          <w:rFonts w:hint="eastAsia"/>
+          <w:b/>
+          <w:bCs/>
+          <w:sz w:val="22"/>
+        </w:rPr>
+        <w:t>申请请求</w:t>
+      </w:r>
+    </w:p>
+    <w:p>
+      <w:pPr>
+        <w:pStyle w:val="a3"/>
+        <w:numPr>
+          <w:ilvl w:val="0"/>
+          <w:numId w:val="32"/>
+        </w:numPr>
+        <w:ind w:firstLineChars="0"/>
+        <w:rPr>
+          <w:b/>
+          <w:bCs/>
+          <w:sz w:val="22"/>
+        </w:rPr>
+      </w:pPr>
+      <w:r>
+        <w:rPr>
+          <w:rFonts w:hint="eastAsia"/>
+          <w:b/>
+          <w:bCs/>
+          <w:sz w:val="22"/>
+        </w:rPr>
+        <w:t>用户点击</w:t>
+      </w:r>
+      <w:r>
+        <w:rPr>
+          <w:rFonts w:hint="eastAsia"/>
+          <w:b/>
+          <w:bCs/>
+          <w:sz w:val="22"/>
+        </w:rPr>
+        <w:t>请求</w:t>
+      </w:r>
+      <w:r>
+        <w:rPr>
+          <w:rFonts w:hint="eastAsia"/>
+          <w:b/>
+          <w:bCs/>
+          <w:sz w:val="22"/>
+        </w:rPr>
+        <w:t>后面的“开通”按钮</w:t>
+      </w:r>
+    </w:p>
+    <w:p>
+      <w:pPr>
+        <w:pStyle w:val="a3"/>
+        <w:numPr>
+          <w:ilvl w:val="0"/>
+          <w:numId w:val="32"/>
+        </w:numPr>
+        <w:ind w:firstLineChars="0"/>
+        <w:rPr>
+          <w:b/>
+          <w:bCs/>
+          <w:sz w:val="22"/>
+        </w:rPr>
+      </w:pPr>
+      <w:r>
+        <w:rPr>
+          <w:rFonts w:hint="eastAsia"/>
+          <w:b/>
+          <w:bCs/>
+          <w:sz w:val="22"/>
+        </w:rPr>
+        <w:t>系统</w:t>
+      </w:r>
+      <w:r>
+        <w:rPr>
+          <w:rFonts w:hint="eastAsia"/>
+          <w:b/>
+          <w:bCs/>
+          <w:sz w:val="22"/>
+        </w:rPr>
+        <w:t>给学生解锁相应的课程</w:t>
+      </w:r>
+    </w:p>
+    <w:p>
+      <w:pPr>
+        <w:pStyle w:val="a3"/>
+        <w:numPr>
+          <w:ilvl w:val="0"/>
+          <w:numId w:val="32"/>
+        </w:numPr>
+        <w:ind w:firstLineChars="0"/>
+        <w:rPr>
+          <w:b/>
+          <w:bCs/>
+          <w:sz w:val="22"/>
+        </w:rPr>
+      </w:pPr>
+      <w:r>
+        <w:rPr>
+          <w:rFonts w:hint="eastAsia"/>
+          <w:b/>
+          <w:bCs/>
+          <w:sz w:val="22"/>
+        </w:rPr>
+        <w:t>用户点击“退出”</w:t>
+      </w:r>
+      <w:bookmarkStart w:id="0" w:name="_GoBack"/>
+      <w:bookmarkEnd w:id="0"/>
+    </w:p>
+    <w:p>
+      <w:pPr>
+        <w:pStyle w:val="a3"/>
+        <w:numPr>
+          <w:ilvl w:val="0"/>
+          <w:numId w:val="32"/>
+        </w:numPr>
+        <w:ind w:firstLineChars="0"/>
+        <w:rPr>
+          <w:b/>
+          <w:bCs/>
+          <w:sz w:val="22"/>
+        </w:rPr>
+      </w:pPr>
+      <w:r>
+        <w:rPr>
+          <w:rFonts w:hint="eastAsia"/>
+          <w:b/>
+          <w:bCs/>
+          <w:sz w:val="22"/>
+        </w:rPr>
+        <w:t>系统跳转到“学生名册”界面</w:t>
+      </w:r>
+    </w:p>
+    <w:p>
+      <w:pPr>
+        <w:rPr>
+          <w:rFonts w:hint="eastAsia"/>
+          <w:b/>
+          <w:bCs/>
+          <w:sz w:val="22"/>
+        </w:rPr>
+      </w:pPr>
+    </w:p>
+    <w:p>
+      <w:pPr>
+        <w:rPr>
+          <w:b/>
+          <w:bCs/>
+          <w:sz w:val="22"/>
+        </w:rPr>
+      </w:pPr>
+      <w:r>
+        <w:rPr>
+          <w:rFonts w:hint="eastAsia"/>
+          <w:b/>
+          <w:bCs/>
+          <w:sz w:val="22"/>
+        </w:rPr>
+        <w:t>名称：教师近期查看学生学习情况</w:t>
+      </w:r>
+    </w:p>
+    <w:p>
+      <w:pPr>
+        <w:rPr>
+          <w:b/>
+          <w:bCs/>
+          <w:sz w:val="22"/>
+        </w:rPr>
+      </w:pPr>
+      <w:r>
+        <w:rPr>
+          <w:rFonts w:hint="eastAsia"/>
+          <w:b/>
+          <w:bCs/>
+          <w:sz w:val="22"/>
+        </w:rPr>
+        <w:t>事件</w:t>
+      </w:r>
+      <w:r>
+        <w:rPr>
+          <w:rFonts w:hint="eastAsia"/>
+          <w:b/>
+          <w:bCs/>
+          <w:sz w:val="22"/>
+        </w:rPr>
+        <w:t>：</w:t>
+      </w:r>
+    </w:p>
+    <w:p>
+      <w:pPr>
+        <w:pStyle w:val="a3"/>
+        <w:numPr>
+          <w:ilvl w:val="0"/>
+          <w:numId w:val="27"/>
+        </w:numPr>
+        <w:ind w:firstLineChars="0"/>
+        <w:rPr>
+          <w:b/>
+          <w:bCs/>
+          <w:sz w:val="22"/>
+        </w:rPr>
+      </w:pPr>
+      <w:r>
+        <w:rPr>
+          <w:rFonts w:hint="eastAsia"/>
+          <w:b/>
+          <w:bCs/>
+          <w:sz w:val="22"/>
+        </w:rPr>
+        <w:t>系统显示</w:t>
+      </w:r>
+      <w:r>
+        <w:rPr>
+          <w:rFonts w:hint="eastAsia"/>
+          <w:b/>
+          <w:bCs/>
+          <w:sz w:val="22"/>
+        </w:rPr>
+        <w:t>教师</w:t>
+      </w:r>
+      <w:r>
+        <w:rPr>
+          <w:rFonts w:hint="eastAsia"/>
+          <w:b/>
+          <w:bCs/>
+          <w:sz w:val="22"/>
+        </w:rPr>
+        <w:t>主页面</w:t>
+      </w:r>
+    </w:p>
+    <w:p>
+      <w:pPr>
+        <w:pStyle w:val="a3"/>
+        <w:numPr>
+          <w:ilvl w:val="0"/>
+          <w:numId w:val="27"/>
+        </w:numPr>
+        <w:ind w:firstLineChars="0"/>
+        <w:rPr>
+          <w:b/>
+          <w:bCs/>
+          <w:sz w:val="22"/>
+        </w:rPr>
+      </w:pPr>
+      <w:r>
+        <w:rPr>
+          <w:rFonts w:hint="eastAsia"/>
+          <w:b/>
+          <w:bCs/>
+          <w:sz w:val="22"/>
+        </w:rPr>
+        <w:t>用户</w:t>
+      </w:r>
+      <w:r>
+        <w:rPr>
+          <w:rFonts w:hint="eastAsia"/>
+          <w:b/>
+          <w:bCs/>
+          <w:sz w:val="22"/>
+        </w:rPr>
+        <w:t>点击“学习统计”框</w:t>
+      </w:r>
+    </w:p>
+    <w:p>
+      <w:pPr>
+        <w:pStyle w:val="a3"/>
+        <w:numPr>
+          <w:ilvl w:val="0"/>
+          <w:numId w:val="27"/>
+        </w:numPr>
+        <w:ind w:firstLineChars="0"/>
+        <w:rPr>
+          <w:b/>
+          <w:bCs/>
+          <w:sz w:val="22"/>
+        </w:rPr>
+      </w:pPr>
+      <w:r>
+        <w:rPr>
+          <w:rFonts w:hint="eastAsia"/>
+          <w:b/>
+          <w:bCs/>
+          <w:sz w:val="22"/>
+        </w:rPr>
+        <w:t>系统跳转到“学习统计”界面</w:t>
+      </w:r>
+    </w:p>
+    <w:p>
+      <w:pPr>
+        <w:pStyle w:val="a3"/>
+        <w:numPr>
+          <w:ilvl w:val="0"/>
+          <w:numId w:val="27"/>
+        </w:numPr>
+        <w:ind w:firstLineChars="0"/>
+        <w:rPr>
+          <w:b/>
+          <w:bCs/>
+          <w:sz w:val="22"/>
+        </w:rPr>
+      </w:pPr>
+      <w:r>
+        <w:rPr>
+          <w:rFonts w:hint="eastAsia"/>
+          <w:b/>
+          <w:bCs/>
+          <w:sz w:val="22"/>
+        </w:rPr>
+        <w:t>用户通过下拉框选择班级</w:t>
+      </w:r>
+    </w:p>
+    <w:p>
+      <w:pPr>
+        <w:pStyle w:val="a3"/>
+        <w:numPr>
+          <w:ilvl w:val="0"/>
+          <w:numId w:val="27"/>
+        </w:numPr>
+        <w:ind w:firstLineChars="0"/>
+        <w:rPr>
+          <w:b/>
+          <w:bCs/>
+          <w:sz w:val="22"/>
+        </w:rPr>
+      </w:pPr>
+      <w:r>
+        <w:rPr>
+          <w:rFonts w:hint="eastAsia"/>
+          <w:b/>
+          <w:bCs/>
+          <w:sz w:val="22"/>
+        </w:rPr>
+        <w:t>系统显示当前班级所有学生</w:t>
+      </w:r>
+      <w:r>
+        <w:rPr>
+          <w:rFonts w:hint="eastAsia"/>
+          <w:b/>
+          <w:bCs/>
+          <w:sz w:val="22"/>
+        </w:rPr>
+        <w:t>的学习情况</w:t>
+      </w:r>
+    </w:p>
+    <w:p>
+      <w:pPr>
+        <w:pStyle w:val="a3"/>
+        <w:numPr>
+          <w:ilvl w:val="0"/>
+          <w:numId w:val="27"/>
+        </w:numPr>
+        <w:ind w:firstLineChars="0"/>
+        <w:rPr>
+          <w:b/>
+          <w:bCs/>
+          <w:sz w:val="22"/>
+        </w:rPr>
+      </w:pPr>
+      <w:r>
+        <w:rPr>
+          <w:rFonts w:hint="eastAsia"/>
+          <w:b/>
+          <w:bCs/>
+          <w:sz w:val="22"/>
+        </w:rPr>
+        <w:t>学习情况包括单词量，打卡数，测试成绩</w:t>
+      </w:r>
+    </w:p>
+    <w:p>
+      <w:pPr>
+        <w:rPr>
+          <w:b/>
+          <w:bCs/>
+          <w:sz w:val="22"/>
+        </w:rPr>
+      </w:pPr>
+    </w:p>
+    <w:p>
+      <w:pPr>
+        <w:rPr>
+          <w:b/>
+          <w:bCs/>
+          <w:sz w:val="22"/>
+        </w:rPr>
+      </w:pPr>
+      <w:r>
+        <w:rPr>
+          <w:rFonts w:hint="eastAsia"/>
+          <w:b/>
+          <w:bCs/>
+          <w:sz w:val="22"/>
+        </w:rPr>
+        <w:t>名称：教师查看比赛</w:t>
+      </w:r>
+    </w:p>
+    <w:p>
+      <w:pPr>
+        <w:rPr>
+          <w:b/>
+          <w:bCs/>
+          <w:sz w:val="22"/>
+        </w:rPr>
+      </w:pPr>
+      <w:r>
+        <w:rPr>
+          <w:rFonts w:hint="eastAsia"/>
+          <w:b/>
+          <w:bCs/>
+          <w:sz w:val="22"/>
+        </w:rPr>
+        <w:t>事件：</w:t>
+      </w:r>
+    </w:p>
+    <w:p>
+      <w:pPr>
+        <w:pStyle w:val="a3"/>
+        <w:numPr>
+          <w:ilvl w:val="0"/>
+          <w:numId w:val="28"/>
+        </w:numPr>
+        <w:ind w:firstLineChars="0"/>
+        <w:rPr>
+          <w:b/>
+          <w:bCs/>
+          <w:sz w:val="22"/>
+        </w:rPr>
+      </w:pPr>
+      <w:r>
+        <w:rPr>
+          <w:rFonts w:hint="eastAsia"/>
+          <w:b/>
+          <w:bCs/>
+          <w:sz w:val="22"/>
+        </w:rPr>
+        <w:t>系统显示教师主页面</w:t>
+      </w:r>
+    </w:p>
+    <w:p>
+      <w:pPr>
+        <w:pStyle w:val="a3"/>
+        <w:numPr>
+          <w:ilvl w:val="0"/>
+          <w:numId w:val="28"/>
+        </w:numPr>
+        <w:ind w:firstLineChars="0"/>
+        <w:rPr>
+          <w:b/>
+          <w:bCs/>
+          <w:sz w:val="22"/>
+        </w:rPr>
+      </w:pPr>
+      <w:r>
+        <w:rPr>
+          <w:rFonts w:hint="eastAsia"/>
+          <w:b/>
+          <w:bCs/>
+          <w:sz w:val="22"/>
+        </w:rPr>
+        <w:t>用户点击“单词比赛”</w:t>
+      </w:r>
+    </w:p>
+    <w:p>
+      <w:pPr>
+        <w:pStyle w:val="a3"/>
+        <w:numPr>
+          <w:ilvl w:val="0"/>
+          <w:numId w:val="28"/>
+        </w:numPr>
+        <w:ind w:firstLineChars="0"/>
+        <w:rPr>
+          <w:b/>
+          <w:bCs/>
+          <w:sz w:val="22"/>
+        </w:rPr>
+      </w:pPr>
+      <w:r>
+        <w:rPr>
+          <w:rFonts w:hint="eastAsia"/>
+          <w:b/>
+          <w:bCs/>
+          <w:sz w:val="22"/>
+        </w:rPr>
+        <w:t>系统跳转到</w:t>
+      </w:r>
+      <w:r>
+        <w:rPr>
+          <w:rFonts w:hint="eastAsia"/>
+          <w:b/>
+          <w:bCs/>
+          <w:sz w:val="22"/>
+        </w:rPr>
+        <w:t>“比赛列表界面”</w:t>
+      </w:r>
+    </w:p>
+    <w:p>
+      <w:pPr>
+        <w:pStyle w:val="a3"/>
+        <w:numPr>
+          <w:ilvl w:val="0"/>
+          <w:numId w:val="28"/>
+        </w:numPr>
+        <w:ind w:firstLineChars="0"/>
+        <w:rPr>
+          <w:b/>
+          <w:bCs/>
+          <w:sz w:val="22"/>
+        </w:rPr>
+      </w:pPr>
+      <w:r>
+        <w:rPr>
+          <w:rFonts w:hint="eastAsia"/>
+          <w:b/>
+          <w:bCs/>
+          <w:sz w:val="22"/>
+        </w:rPr>
+        <w:t xml:space="preserve">比赛有三种状态 未开始 </w:t>
+      </w:r>
+      <w:r>
+        <w:rPr>
+          <w:b/>
+          <w:bCs/>
+          <w:sz w:val="22"/>
+        </w:rPr>
+        <w:t xml:space="preserve"> </w:t>
+      </w:r>
+      <w:r>
+        <w:rPr>
+          <w:rFonts w:hint="eastAsia"/>
+          <w:b/>
+          <w:bCs/>
+          <w:sz w:val="22"/>
+        </w:rPr>
+        <w:t xml:space="preserve">进行中 </w:t>
+      </w:r>
+      <w:r>
+        <w:rPr>
+          <w:b/>
+          <w:bCs/>
+          <w:sz w:val="22"/>
+        </w:rPr>
+        <w:t xml:space="preserve"> </w:t>
+      </w:r>
+      <w:r>
+        <w:rPr>
+          <w:rFonts w:hint="eastAsia"/>
+          <w:b/>
+          <w:bCs/>
+          <w:sz w:val="22"/>
+        </w:rPr>
+        <w:t>已结束</w:t>
+      </w:r>
+    </w:p>
+    <w:p>
+      <w:pPr>
+        <w:pStyle w:val="a3"/>
+        <w:numPr>
+          <w:ilvl w:val="0"/>
+          <w:numId w:val="28"/>
+        </w:numPr>
+        <w:ind w:firstLineChars="0"/>
+        <w:rPr>
+          <w:b/>
+          <w:bCs/>
+          <w:sz w:val="22"/>
+        </w:rPr>
+      </w:pPr>
+      <w:r>
+        <w:rPr>
+          <w:rFonts w:hint="eastAsia"/>
+          <w:b/>
+          <w:bCs/>
+          <w:sz w:val="22"/>
+        </w:rPr>
+        <w:t>用户可以点击比赛后的</w:t>
+      </w:r>
+      <w:proofErr w:type="gramStart"/>
+      <w:r>
+        <w:rPr>
+          <w:rFonts w:hint="eastAsia"/>
+          <w:b/>
+          <w:bCs/>
+          <w:sz w:val="22"/>
+        </w:rPr>
+        <w:t>“</w:t>
+      </w:r>
+      <w:proofErr w:type="gramEnd"/>
+      <w:r>
+        <w:rPr>
+          <w:rFonts w:hint="eastAsia"/>
+          <w:b/>
+          <w:bCs/>
+          <w:sz w:val="22"/>
+        </w:rPr>
+        <w:t>开始“和”结束“按钮操作比赛</w:t>
+      </w:r>
+    </w:p>
+    <w:p>
+      <w:pPr>
+        <w:rPr>
+          <w:b/>
+          <w:bCs/>
+          <w:sz w:val="22"/>
+        </w:rPr>
+      </w:pPr>
+    </w:p>
+    <w:p>
+      <w:pPr>
+        <w:rPr>
+          <w:b/>
+          <w:bCs/>
+          <w:sz w:val="22"/>
+        </w:rPr>
+      </w:pPr>
+      <w:r>
+        <w:rPr>
+          <w:rFonts w:hint="eastAsia"/>
+          <w:b/>
+          <w:bCs/>
+          <w:sz w:val="22"/>
+        </w:rPr>
+        <w:t>名称：教师新建比赛</w:t>
+      </w:r>
+    </w:p>
+    <w:p>
+      <w:pPr>
+        <w:rPr>
+          <w:b/>
+          <w:bCs/>
+          <w:sz w:val="22"/>
+        </w:rPr>
+      </w:pPr>
+      <w:r>
+        <w:rPr>
+          <w:rFonts w:hint="eastAsia"/>
+          <w:b/>
+          <w:bCs/>
+          <w:sz w:val="22"/>
+        </w:rPr>
+        <w:t>事件：</w:t>
+      </w:r>
+    </w:p>
+    <w:p>
+      <w:pPr>
+        <w:pStyle w:val="a3"/>
+        <w:numPr>
+          <w:ilvl w:val="0"/>
+          <w:numId w:val="29"/>
+        </w:numPr>
+        <w:ind w:firstLineChars="0"/>
+        <w:rPr>
+          <w:b/>
+          <w:bCs/>
+          <w:sz w:val="22"/>
+        </w:rPr>
+      </w:pPr>
+      <w:r>
+        <w:rPr>
+          <w:rFonts w:hint="eastAsia"/>
+          <w:b/>
+          <w:bCs/>
+          <w:sz w:val="22"/>
+        </w:rPr>
+        <w:t>用户点击“单词比赛”</w:t>
+      </w:r>
+    </w:p>
+    <w:p>
+      <w:pPr>
+        <w:pStyle w:val="a3"/>
+        <w:numPr>
+          <w:ilvl w:val="0"/>
+          <w:numId w:val="29"/>
+        </w:numPr>
+        <w:ind w:firstLineChars="0"/>
+        <w:rPr>
+          <w:b/>
+          <w:bCs/>
+          <w:sz w:val="22"/>
+        </w:rPr>
+      </w:pPr>
+      <w:r>
+        <w:rPr>
+          <w:rFonts w:hint="eastAsia"/>
+          <w:b/>
+          <w:bCs/>
+          <w:sz w:val="22"/>
+        </w:rPr>
+        <w:t>系统跳转到“比赛列表界面”</w:t>
+      </w:r>
+    </w:p>
+    <w:p>
+      <w:pPr>
+        <w:pStyle w:val="a3"/>
+        <w:numPr>
+          <w:ilvl w:val="0"/>
+          <w:numId w:val="29"/>
+        </w:numPr>
+        <w:ind w:firstLineChars="0"/>
+        <w:rPr>
+          <w:b/>
+          <w:bCs/>
+          <w:sz w:val="22"/>
+        </w:rPr>
+      </w:pPr>
+      <w:r>
+        <w:rPr>
+          <w:rFonts w:hint="eastAsia"/>
+          <w:b/>
+          <w:bCs/>
+          <w:sz w:val="22"/>
+        </w:rPr>
+        <w:t>用户点击“新建比赛”按钮</w:t>
+      </w:r>
+    </w:p>
+    <w:p>
+      <w:pPr>
+        <w:pStyle w:val="a3"/>
+        <w:numPr>
+          <w:ilvl w:val="0"/>
+          <w:numId w:val="29"/>
+        </w:numPr>
+        <w:ind w:firstLineChars="0"/>
+        <w:rPr>
+          <w:b/>
+          <w:bCs/>
+          <w:sz w:val="22"/>
+        </w:rPr>
+      </w:pPr>
+      <w:r>
+        <w:rPr>
+          <w:rFonts w:hint="eastAsia"/>
+          <w:b/>
+          <w:bCs/>
+          <w:sz w:val="22"/>
+        </w:rPr>
+        <w:t>用户编辑比赛的名称，类型等，最后点击提交</w:t>
+      </w:r>
+    </w:p>
+    <w:p>
+      <w:pPr>
+        <w:pStyle w:val="a3"/>
+        <w:numPr>
+          <w:ilvl w:val="0"/>
+          <w:numId w:val="29"/>
+        </w:numPr>
+        <w:ind w:firstLineChars="0"/>
+        <w:rPr>
+          <w:b/>
+          <w:bCs/>
+          <w:sz w:val="22"/>
+        </w:rPr>
+      </w:pPr>
+      <w:r>
+        <w:rPr>
+          <w:rFonts w:hint="eastAsia"/>
+          <w:b/>
+          <w:bCs/>
+          <w:sz w:val="22"/>
+        </w:rPr>
         <w:lastRenderedPageBreak/>
-        <w:t>用户点击右上角“退出”按钮，</w:t>
-      </w:r>
-    </w:p>
-    <w:p>
-      <w:pPr>
-        <w:pStyle w:val="a3"/>
-        <w:numPr>
-          <w:ilvl w:val="0"/>
-          <w:numId w:val="22"/>
-        </w:numPr>
-        <w:ind w:firstLineChars="0"/>
-        <w:rPr>
-          <w:b/>
-          <w:bCs/>
-          <w:sz w:val="22"/>
-        </w:rPr>
-      </w:pPr>
-      <w:r>
-        <w:rPr>
-          <w:rFonts w:hint="eastAsia"/>
-          <w:b/>
-          <w:bCs/>
-          <w:sz w:val="22"/>
-        </w:rPr>
-        <w:t>系统退出修改密码页面并跳转到教师主页面</w:t>
-      </w:r>
-    </w:p>
-    <w:p>
-      <w:pPr>
-        <w:rPr>
-          <w:b/>
-          <w:bCs/>
-          <w:sz w:val="22"/>
-        </w:rPr>
-      </w:pPr>
-    </w:p>
-    <w:p>
-      <w:pPr>
-        <w:rPr>
-          <w:b/>
-          <w:bCs/>
-          <w:sz w:val="22"/>
-        </w:rPr>
-      </w:pPr>
-      <w:r>
-        <w:rPr>
-          <w:rFonts w:hint="eastAsia"/>
-          <w:b/>
-          <w:bCs/>
-          <w:sz w:val="22"/>
-        </w:rPr>
-        <w:t>名称：教师查看班级并操作</w:t>
-      </w:r>
-    </w:p>
-    <w:p>
-      <w:pPr>
-        <w:rPr>
-          <w:b/>
-          <w:bCs/>
-          <w:sz w:val="22"/>
-        </w:rPr>
-      </w:pPr>
-      <w:r>
-        <w:rPr>
-          <w:rFonts w:hint="eastAsia"/>
-          <w:b/>
-          <w:bCs/>
-          <w:sz w:val="22"/>
-        </w:rPr>
-        <w:t>事件：</w:t>
-      </w:r>
-    </w:p>
-    <w:p>
-      <w:pPr>
-        <w:pStyle w:val="a3"/>
-        <w:numPr>
-          <w:ilvl w:val="0"/>
-          <w:numId w:val="20"/>
-        </w:numPr>
-        <w:ind w:firstLineChars="0"/>
-        <w:rPr>
-          <w:b/>
-          <w:bCs/>
-          <w:sz w:val="22"/>
-        </w:rPr>
-      </w:pPr>
-      <w:r>
-        <w:rPr>
-          <w:rFonts w:hint="eastAsia"/>
-          <w:b/>
-          <w:bCs/>
-          <w:sz w:val="22"/>
-        </w:rPr>
-        <w:t>系统显示教师主页面</w:t>
-      </w:r>
-    </w:p>
-    <w:p>
-      <w:pPr>
-        <w:pStyle w:val="a3"/>
-        <w:numPr>
-          <w:ilvl w:val="0"/>
-          <w:numId w:val="20"/>
-        </w:numPr>
-        <w:ind w:firstLineChars="0"/>
-        <w:rPr>
-          <w:b/>
-          <w:bCs/>
-          <w:sz w:val="22"/>
-        </w:rPr>
-      </w:pPr>
-      <w:r>
-        <w:rPr>
-          <w:rFonts w:hint="eastAsia"/>
-          <w:b/>
-          <w:bCs/>
-          <w:sz w:val="22"/>
-        </w:rPr>
-        <w:t>用户点击“班级列表”框</w:t>
-      </w:r>
-    </w:p>
-    <w:p>
-      <w:pPr>
-        <w:pStyle w:val="a3"/>
-        <w:numPr>
-          <w:ilvl w:val="0"/>
-          <w:numId w:val="20"/>
-        </w:numPr>
-        <w:ind w:firstLineChars="0"/>
-        <w:rPr>
-          <w:b/>
-          <w:bCs/>
-          <w:sz w:val="22"/>
-        </w:rPr>
-      </w:pPr>
-      <w:r>
-        <w:rPr>
-          <w:rFonts w:hint="eastAsia"/>
-          <w:b/>
-          <w:bCs/>
-          <w:sz w:val="22"/>
-        </w:rPr>
-        <w:t>系统显示所有的班级和状态和操作</w:t>
-      </w:r>
-    </w:p>
-    <w:p>
-      <w:pPr>
-        <w:pStyle w:val="a3"/>
-        <w:numPr>
-          <w:ilvl w:val="0"/>
-          <w:numId w:val="20"/>
-        </w:numPr>
-        <w:ind w:firstLineChars="0"/>
-        <w:rPr>
-          <w:b/>
-          <w:bCs/>
-          <w:sz w:val="22"/>
-        </w:rPr>
-      </w:pPr>
-      <w:r>
-        <w:rPr>
-          <w:rFonts w:hint="eastAsia"/>
-          <w:b/>
-          <w:bCs/>
-          <w:sz w:val="22"/>
-        </w:rPr>
-        <w:t>用户点击班级后面的“添加/删除学员”按钮</w:t>
-      </w:r>
-    </w:p>
-    <w:p>
-      <w:pPr>
-        <w:pStyle w:val="a3"/>
-        <w:numPr>
-          <w:ilvl w:val="0"/>
-          <w:numId w:val="20"/>
-        </w:numPr>
-        <w:ind w:firstLineChars="0"/>
-        <w:rPr>
-          <w:b/>
-          <w:bCs/>
-          <w:sz w:val="22"/>
-        </w:rPr>
-      </w:pPr>
-      <w:r>
-        <w:rPr>
-          <w:rFonts w:hint="eastAsia"/>
-          <w:b/>
-          <w:bCs/>
-          <w:sz w:val="22"/>
-        </w:rPr>
-        <w:t>系统跳转到学生名册界面</w:t>
-      </w:r>
-    </w:p>
-    <w:p>
-      <w:pPr>
-        <w:rPr>
-          <w:b/>
-          <w:bCs/>
-          <w:sz w:val="22"/>
-        </w:rPr>
-      </w:pPr>
-    </w:p>
-    <w:p>
-      <w:pPr>
-        <w:rPr>
-          <w:b/>
-          <w:bCs/>
-          <w:sz w:val="22"/>
-        </w:rPr>
-      </w:pPr>
-    </w:p>
-    <w:p>
-      <w:pPr>
-        <w:rPr>
-          <w:b/>
-          <w:bCs/>
-          <w:sz w:val="22"/>
-        </w:rPr>
-      </w:pPr>
-      <w:r>
-        <w:rPr>
-          <w:rFonts w:hint="eastAsia"/>
-          <w:b/>
-          <w:bCs/>
-          <w:sz w:val="22"/>
-        </w:rPr>
-        <w:t>名称：教师查看学生名册</w:t>
-      </w:r>
-    </w:p>
-    <w:p>
-      <w:pPr>
-        <w:rPr>
-          <w:b/>
-          <w:bCs/>
-          <w:sz w:val="22"/>
-        </w:rPr>
-      </w:pPr>
-      <w:r>
-        <w:rPr>
-          <w:rFonts w:hint="eastAsia"/>
-          <w:b/>
-          <w:bCs/>
-          <w:sz w:val="22"/>
-        </w:rPr>
-        <w:t>事件：</w:t>
-      </w:r>
-    </w:p>
-    <w:p>
-      <w:pPr>
-        <w:pStyle w:val="a3"/>
-        <w:numPr>
-          <w:ilvl w:val="0"/>
-          <w:numId w:val="23"/>
-        </w:numPr>
-        <w:ind w:firstLineChars="0"/>
-        <w:rPr>
-          <w:b/>
-          <w:bCs/>
-          <w:sz w:val="22"/>
-        </w:rPr>
-      </w:pPr>
-      <w:r>
-        <w:rPr>
-          <w:rFonts w:hint="eastAsia"/>
-          <w:b/>
-          <w:bCs/>
-          <w:sz w:val="22"/>
-        </w:rPr>
-        <w:t>系统显示教师主页面</w:t>
-      </w:r>
-    </w:p>
-    <w:p>
-      <w:pPr>
-        <w:pStyle w:val="a3"/>
-        <w:numPr>
-          <w:ilvl w:val="0"/>
-          <w:numId w:val="23"/>
-        </w:numPr>
-        <w:ind w:firstLineChars="0"/>
-        <w:rPr>
-          <w:b/>
-          <w:bCs/>
-          <w:sz w:val="22"/>
-        </w:rPr>
-      </w:pPr>
-      <w:r>
-        <w:rPr>
-          <w:rFonts w:hint="eastAsia"/>
-          <w:b/>
-          <w:bCs/>
-          <w:sz w:val="22"/>
-        </w:rPr>
-        <w:t>用户点击“学生名册”框</w:t>
-      </w:r>
-    </w:p>
-    <w:p>
-      <w:pPr>
-        <w:pStyle w:val="a3"/>
-        <w:numPr>
-          <w:ilvl w:val="0"/>
-          <w:numId w:val="23"/>
-        </w:numPr>
-        <w:ind w:firstLineChars="0"/>
-        <w:rPr>
-          <w:b/>
-          <w:bCs/>
-          <w:sz w:val="22"/>
-        </w:rPr>
-      </w:pPr>
-      <w:r>
-        <w:rPr>
-          <w:rFonts w:hint="eastAsia"/>
-          <w:b/>
-          <w:bCs/>
-          <w:sz w:val="22"/>
-        </w:rPr>
-        <w:t>用户通过下拉框选择班级</w:t>
-      </w:r>
-    </w:p>
-    <w:p>
-      <w:pPr>
-        <w:pStyle w:val="a3"/>
-        <w:numPr>
-          <w:ilvl w:val="0"/>
-          <w:numId w:val="23"/>
-        </w:numPr>
-        <w:ind w:firstLineChars="0"/>
-        <w:rPr>
-          <w:b/>
-          <w:bCs/>
-          <w:sz w:val="22"/>
-        </w:rPr>
-      </w:pPr>
-      <w:r>
-        <w:rPr>
-          <w:rFonts w:hint="eastAsia"/>
-          <w:b/>
-          <w:bCs/>
-          <w:sz w:val="22"/>
-        </w:rPr>
-        <w:t>系统显示当前班级所有学生状态和信息</w:t>
-      </w:r>
-    </w:p>
-    <w:p>
-      <w:pPr>
-        <w:pStyle w:val="a3"/>
-        <w:ind w:left="780" w:firstLineChars="0" w:firstLine="0"/>
-        <w:rPr>
-          <w:b/>
-          <w:bCs/>
-          <w:sz w:val="22"/>
-        </w:rPr>
-      </w:pPr>
-    </w:p>
-    <w:p>
-      <w:pPr>
-        <w:rPr>
-          <w:b/>
-          <w:bCs/>
-          <w:sz w:val="22"/>
-        </w:rPr>
-      </w:pPr>
-      <w:r>
-        <w:rPr>
-          <w:rFonts w:hint="eastAsia"/>
-          <w:b/>
-          <w:bCs/>
-          <w:sz w:val="22"/>
-        </w:rPr>
-        <w:t>名称：教师删除学员</w:t>
-      </w:r>
-    </w:p>
-    <w:p>
-      <w:pPr>
-        <w:rPr>
-          <w:b/>
-          <w:bCs/>
-          <w:sz w:val="22"/>
-        </w:rPr>
-      </w:pPr>
-      <w:r>
-        <w:rPr>
-          <w:rFonts w:hint="eastAsia"/>
-          <w:b/>
-          <w:bCs/>
-          <w:sz w:val="22"/>
-        </w:rPr>
-        <w:t>事件：</w:t>
-      </w:r>
-    </w:p>
-    <w:p>
-      <w:pPr>
-        <w:pStyle w:val="a3"/>
-        <w:numPr>
-          <w:ilvl w:val="0"/>
-          <w:numId w:val="24"/>
-        </w:numPr>
-        <w:ind w:firstLineChars="0"/>
-        <w:rPr>
-          <w:b/>
-          <w:bCs/>
-          <w:sz w:val="22"/>
-        </w:rPr>
-      </w:pPr>
-      <w:r>
-        <w:rPr>
-          <w:rFonts w:hint="eastAsia"/>
-          <w:b/>
-          <w:bCs/>
-          <w:sz w:val="22"/>
-        </w:rPr>
-        <w:t>系统显示学生名册界面</w:t>
-      </w:r>
-    </w:p>
-    <w:p>
-      <w:pPr>
-        <w:pStyle w:val="a3"/>
-        <w:numPr>
-          <w:ilvl w:val="0"/>
-          <w:numId w:val="24"/>
-        </w:numPr>
-        <w:ind w:firstLineChars="0"/>
-        <w:rPr>
-          <w:b/>
-          <w:bCs/>
-          <w:sz w:val="22"/>
-        </w:rPr>
-      </w:pPr>
-      <w:r>
-        <w:rPr>
-          <w:rFonts w:hint="eastAsia"/>
-          <w:b/>
-          <w:bCs/>
-          <w:sz w:val="22"/>
-        </w:rPr>
-        <w:t>用户点击学员后面的“删除学员”按钮</w:t>
-      </w:r>
-    </w:p>
-    <w:p>
-      <w:pPr>
-        <w:pStyle w:val="a3"/>
-        <w:numPr>
-          <w:ilvl w:val="0"/>
-          <w:numId w:val="24"/>
-        </w:numPr>
-        <w:ind w:firstLineChars="0"/>
-        <w:rPr>
-          <w:b/>
-          <w:bCs/>
-          <w:sz w:val="22"/>
-        </w:rPr>
-      </w:pPr>
-      <w:r>
-        <w:rPr>
-          <w:rFonts w:hint="eastAsia"/>
-          <w:b/>
-          <w:bCs/>
-          <w:sz w:val="22"/>
-        </w:rPr>
-        <w:t>系统弹出“是否确认删除该学员”弹窗</w:t>
-      </w:r>
-    </w:p>
-    <w:p>
-      <w:pPr>
-        <w:pStyle w:val="a3"/>
-        <w:numPr>
-          <w:ilvl w:val="0"/>
-          <w:numId w:val="24"/>
-        </w:numPr>
-        <w:ind w:firstLineChars="0"/>
-        <w:rPr>
-          <w:b/>
-          <w:bCs/>
-          <w:sz w:val="22"/>
-        </w:rPr>
-      </w:pPr>
-      <w:r>
-        <w:rPr>
-          <w:rFonts w:hint="eastAsia"/>
-          <w:b/>
-          <w:bCs/>
-          <w:sz w:val="22"/>
-        </w:rPr>
-        <w:t>用户点击“确认”系统将该学员删除，点击“取消”则不删除</w:t>
-      </w:r>
-    </w:p>
-    <w:p>
-      <w:pPr>
-        <w:pStyle w:val="a3"/>
-        <w:numPr>
-          <w:ilvl w:val="0"/>
-          <w:numId w:val="24"/>
-        </w:numPr>
-        <w:ind w:firstLineChars="0"/>
-        <w:rPr>
-          <w:b/>
-          <w:bCs/>
-          <w:sz w:val="22"/>
-        </w:rPr>
-      </w:pPr>
-      <w:r>
-        <w:rPr>
-          <w:rFonts w:hint="eastAsia"/>
-          <w:b/>
-          <w:bCs/>
-          <w:sz w:val="22"/>
-        </w:rPr>
-        <w:t>系统跳转到学生名册界面</w:t>
-      </w:r>
-    </w:p>
-    <w:p>
-      <w:pPr>
-        <w:pStyle w:val="a3"/>
-        <w:ind w:left="780" w:firstLineChars="0" w:firstLine="0"/>
-        <w:rPr>
-          <w:b/>
-          <w:bCs/>
-          <w:sz w:val="22"/>
-        </w:rPr>
-      </w:pPr>
-    </w:p>
-    <w:p>
-      <w:pPr>
-        <w:rPr>
-          <w:b/>
-          <w:bCs/>
-          <w:sz w:val="22"/>
-        </w:rPr>
-      </w:pPr>
-      <w:r>
-        <w:rPr>
-          <w:rFonts w:hint="eastAsia"/>
-          <w:b/>
-          <w:bCs/>
-          <w:sz w:val="22"/>
-        </w:rPr>
-        <w:t>名称：教师添加学员</w:t>
-      </w:r>
-    </w:p>
-    <w:p>
-      <w:pPr>
-        <w:rPr>
-          <w:b/>
-          <w:bCs/>
-          <w:sz w:val="22"/>
-        </w:rPr>
-      </w:pPr>
-      <w:r>
-        <w:rPr>
-          <w:rFonts w:hint="eastAsia"/>
-          <w:b/>
-          <w:bCs/>
-          <w:sz w:val="22"/>
-        </w:rPr>
-        <w:t>事件：</w:t>
-      </w:r>
-    </w:p>
-    <w:p>
-      <w:pPr>
-        <w:pStyle w:val="a3"/>
-        <w:numPr>
-          <w:ilvl w:val="0"/>
-          <w:numId w:val="25"/>
-        </w:numPr>
-        <w:ind w:firstLineChars="0"/>
-        <w:rPr>
-          <w:b/>
-          <w:bCs/>
-          <w:sz w:val="22"/>
-        </w:rPr>
-      </w:pPr>
-      <w:r>
-        <w:rPr>
-          <w:rFonts w:hint="eastAsia"/>
-          <w:b/>
-          <w:bCs/>
-          <w:sz w:val="22"/>
-        </w:rPr>
-        <w:t>系统显示学生名册界面</w:t>
-      </w:r>
-    </w:p>
-    <w:p>
-      <w:pPr>
-        <w:pStyle w:val="a3"/>
-        <w:numPr>
-          <w:ilvl w:val="0"/>
-          <w:numId w:val="25"/>
-        </w:numPr>
-        <w:ind w:firstLineChars="0"/>
-        <w:rPr>
-          <w:b/>
-          <w:bCs/>
-          <w:sz w:val="22"/>
-        </w:rPr>
-      </w:pPr>
-      <w:r>
-        <w:rPr>
-          <w:rFonts w:hint="eastAsia"/>
-          <w:b/>
-          <w:bCs/>
-          <w:sz w:val="22"/>
-        </w:rPr>
-        <w:t>用户点击“添加学员”按钮</w:t>
-      </w:r>
-    </w:p>
-    <w:p>
-      <w:pPr>
-        <w:pStyle w:val="a3"/>
-        <w:numPr>
-          <w:ilvl w:val="0"/>
-          <w:numId w:val="25"/>
-        </w:numPr>
-        <w:ind w:firstLineChars="0"/>
-        <w:rPr>
-          <w:b/>
-          <w:bCs/>
-          <w:sz w:val="22"/>
-        </w:rPr>
-      </w:pPr>
-      <w:r>
-        <w:rPr>
-          <w:rFonts w:hint="eastAsia"/>
-          <w:b/>
-          <w:bCs/>
-          <w:sz w:val="22"/>
-        </w:rPr>
-        <w:t>系统跳转到注册学生界面</w:t>
-      </w:r>
-    </w:p>
-    <w:p>
-      <w:pPr>
-        <w:pStyle w:val="a3"/>
-        <w:numPr>
-          <w:ilvl w:val="0"/>
-          <w:numId w:val="25"/>
-        </w:numPr>
-        <w:ind w:firstLineChars="0"/>
-        <w:rPr>
-          <w:b/>
-          <w:bCs/>
-          <w:sz w:val="22"/>
-        </w:rPr>
-      </w:pPr>
-      <w:r>
-        <w:rPr>
-          <w:rFonts w:hint="eastAsia"/>
-          <w:b/>
-          <w:bCs/>
-          <w:sz w:val="22"/>
-        </w:rPr>
-        <w:t>用户填完学生信息，点击“确定”</w:t>
-      </w:r>
-    </w:p>
-    <w:p>
-      <w:pPr>
-        <w:pStyle w:val="a3"/>
-        <w:numPr>
-          <w:ilvl w:val="0"/>
-          <w:numId w:val="25"/>
-        </w:numPr>
-        <w:ind w:firstLineChars="0"/>
-        <w:rPr>
-          <w:b/>
-          <w:bCs/>
-          <w:sz w:val="22"/>
-        </w:rPr>
-      </w:pPr>
-      <w:r>
-        <w:rPr>
-          <w:rFonts w:hint="eastAsia"/>
-          <w:b/>
-          <w:bCs/>
-          <w:sz w:val="22"/>
-        </w:rPr>
-        <w:t>系统将该学员加入到对应班级</w:t>
-      </w:r>
-    </w:p>
-    <w:p>
-      <w:pPr>
-        <w:pStyle w:val="a3"/>
-        <w:numPr>
-          <w:ilvl w:val="0"/>
-          <w:numId w:val="25"/>
-        </w:numPr>
-        <w:ind w:firstLineChars="0"/>
-        <w:rPr>
-          <w:b/>
-          <w:bCs/>
-          <w:sz w:val="22"/>
-        </w:rPr>
-      </w:pPr>
-      <w:r>
-        <w:rPr>
-          <w:rFonts w:hint="eastAsia"/>
-          <w:b/>
-          <w:bCs/>
-          <w:sz w:val="22"/>
-        </w:rPr>
-        <w:t>系统跳转到</w:t>
-      </w:r>
-      <w:r>
-        <w:rPr>
-          <w:rFonts w:hint="eastAsia"/>
-          <w:b/>
-          <w:bCs/>
-          <w:sz w:val="22"/>
-        </w:rPr>
-        <w:t>学生名册界面</w:t>
-      </w:r>
-    </w:p>
-    <w:p>
-      <w:pPr>
-        <w:rPr>
-          <w:b/>
-          <w:bCs/>
-          <w:sz w:val="22"/>
-        </w:rPr>
-      </w:pPr>
-    </w:p>
-    <w:p>
-      <w:pPr>
-        <w:rPr>
-          <w:b/>
-          <w:bCs/>
-          <w:sz w:val="22"/>
-        </w:rPr>
-      </w:pPr>
-      <w:r>
-        <w:rPr>
-          <w:rFonts w:hint="eastAsia"/>
-          <w:b/>
-          <w:bCs/>
-          <w:sz w:val="22"/>
-        </w:rPr>
-        <w:t>名称：教师给学员开通课程（单词书）</w:t>
-      </w:r>
-    </w:p>
-    <w:p>
-      <w:pPr>
-        <w:rPr>
-          <w:b/>
-          <w:bCs/>
-          <w:sz w:val="22"/>
-        </w:rPr>
-      </w:pPr>
-      <w:r>
-        <w:rPr>
-          <w:rFonts w:hint="eastAsia"/>
-          <w:b/>
-          <w:bCs/>
-          <w:sz w:val="22"/>
-        </w:rPr>
-        <w:t>事件：</w:t>
-      </w:r>
-    </w:p>
-    <w:p>
-      <w:pPr>
-        <w:pStyle w:val="a3"/>
-        <w:numPr>
-          <w:ilvl w:val="0"/>
-          <w:numId w:val="30"/>
-        </w:numPr>
-        <w:ind w:firstLineChars="0"/>
-        <w:rPr>
-          <w:b/>
-          <w:bCs/>
-          <w:sz w:val="22"/>
-        </w:rPr>
-      </w:pPr>
-      <w:r>
-        <w:rPr>
-          <w:rFonts w:hint="eastAsia"/>
-          <w:b/>
-          <w:bCs/>
-          <w:sz w:val="22"/>
-        </w:rPr>
-        <w:t>系统显示学生名册界面</w:t>
-      </w:r>
-    </w:p>
-    <w:p>
-      <w:pPr>
-        <w:pStyle w:val="a3"/>
-        <w:numPr>
-          <w:ilvl w:val="0"/>
-          <w:numId w:val="30"/>
-        </w:numPr>
-        <w:ind w:firstLineChars="0"/>
-        <w:rPr>
-          <w:b/>
-          <w:bCs/>
-          <w:sz w:val="22"/>
-        </w:rPr>
-      </w:pPr>
-      <w:r>
-        <w:rPr>
-          <w:rFonts w:hint="eastAsia"/>
-          <w:b/>
-          <w:bCs/>
-          <w:sz w:val="22"/>
-        </w:rPr>
-        <w:t>用户点击学员后面的“开通课程”按钮</w:t>
-      </w:r>
-    </w:p>
-    <w:p>
-      <w:pPr>
-        <w:pStyle w:val="a3"/>
-        <w:numPr>
-          <w:ilvl w:val="0"/>
-          <w:numId w:val="30"/>
-        </w:numPr>
-        <w:ind w:firstLineChars="0"/>
-        <w:rPr>
-          <w:b/>
-          <w:bCs/>
-          <w:sz w:val="22"/>
-        </w:rPr>
-      </w:pPr>
-      <w:r>
-        <w:rPr>
-          <w:rFonts w:hint="eastAsia"/>
-          <w:b/>
-          <w:bCs/>
-          <w:sz w:val="22"/>
-        </w:rPr>
-        <w:t>系统跳转到开通课程界面，显示所有课程的状态</w:t>
-      </w:r>
-    </w:p>
-    <w:p>
-      <w:pPr>
-        <w:pStyle w:val="a3"/>
-        <w:numPr>
-          <w:ilvl w:val="0"/>
-          <w:numId w:val="30"/>
-        </w:numPr>
-        <w:ind w:firstLineChars="0"/>
-        <w:rPr>
-          <w:b/>
-          <w:bCs/>
-          <w:sz w:val="22"/>
-        </w:rPr>
-      </w:pPr>
-      <w:r>
-        <w:rPr>
-          <w:rFonts w:hint="eastAsia"/>
-          <w:b/>
-          <w:bCs/>
-          <w:sz w:val="22"/>
-        </w:rPr>
-        <w:t>用户点击课程后面的“开通”按钮</w:t>
-      </w:r>
-    </w:p>
-    <w:p>
-      <w:pPr>
-        <w:pStyle w:val="a3"/>
-        <w:numPr>
-          <w:ilvl w:val="0"/>
-          <w:numId w:val="30"/>
-        </w:numPr>
-        <w:ind w:firstLineChars="0"/>
-        <w:rPr>
-          <w:b/>
-          <w:bCs/>
-          <w:sz w:val="22"/>
-        </w:rPr>
-      </w:pPr>
-      <w:r>
-        <w:rPr>
-          <w:rFonts w:hint="eastAsia"/>
-          <w:b/>
-          <w:bCs/>
-          <w:sz w:val="22"/>
-        </w:rPr>
-        <w:t>系统给学生解锁相应的课程</w:t>
-      </w:r>
-    </w:p>
-    <w:p>
-      <w:pPr>
-        <w:pStyle w:val="a3"/>
-        <w:numPr>
-          <w:ilvl w:val="0"/>
-          <w:numId w:val="30"/>
-        </w:numPr>
-        <w:ind w:firstLineChars="0"/>
-        <w:rPr>
-          <w:b/>
-          <w:bCs/>
-          <w:sz w:val="22"/>
-        </w:rPr>
-      </w:pPr>
-      <w:r>
-        <w:rPr>
-          <w:rFonts w:hint="eastAsia"/>
-          <w:b/>
-          <w:bCs/>
-          <w:sz w:val="22"/>
-        </w:rPr>
-        <w:t>用户点击“退出”</w:t>
-      </w:r>
-    </w:p>
-    <w:p>
-      <w:pPr>
-        <w:pStyle w:val="a3"/>
-        <w:numPr>
-          <w:ilvl w:val="0"/>
-          <w:numId w:val="30"/>
-        </w:numPr>
-        <w:ind w:firstLineChars="0"/>
-        <w:rPr>
-          <w:b/>
-          <w:bCs/>
-          <w:sz w:val="22"/>
-        </w:rPr>
-      </w:pPr>
-      <w:r>
-        <w:rPr>
-          <w:rFonts w:hint="eastAsia"/>
-          <w:b/>
-          <w:bCs/>
-          <w:sz w:val="22"/>
-        </w:rPr>
-        <w:lastRenderedPageBreak/>
-        <w:t>系统跳转到“学生名册”界面</w:t>
-      </w:r>
-    </w:p>
-    <w:p>
-      <w:pPr>
-        <w:rPr>
-          <w:b/>
-          <w:bCs/>
-          <w:sz w:val="22"/>
-        </w:rPr>
-      </w:pPr>
-    </w:p>
-    <w:p>
-      <w:pPr>
-        <w:rPr>
-          <w:b/>
-          <w:bCs/>
-          <w:sz w:val="22"/>
-        </w:rPr>
-      </w:pPr>
-      <w:r>
-        <w:rPr>
-          <w:rFonts w:hint="eastAsia"/>
-          <w:b/>
-          <w:bCs/>
-          <w:sz w:val="22"/>
-        </w:rPr>
-        <w:t>名称：教师近期查看学生学习情况</w:t>
-      </w:r>
-    </w:p>
-    <w:p>
-      <w:pPr>
-        <w:rPr>
-          <w:b/>
-          <w:bCs/>
-          <w:sz w:val="22"/>
-        </w:rPr>
-      </w:pPr>
-      <w:r>
-        <w:rPr>
-          <w:rFonts w:hint="eastAsia"/>
-          <w:b/>
-          <w:bCs/>
-          <w:sz w:val="22"/>
-        </w:rPr>
-        <w:t>事件</w:t>
-      </w:r>
-      <w:r>
-        <w:rPr>
-          <w:rFonts w:hint="eastAsia"/>
-          <w:b/>
-          <w:bCs/>
-          <w:sz w:val="22"/>
-        </w:rPr>
-        <w:t>：</w:t>
-      </w:r>
-    </w:p>
-    <w:p>
-      <w:pPr>
-        <w:pStyle w:val="a3"/>
-        <w:numPr>
-          <w:ilvl w:val="0"/>
-          <w:numId w:val="27"/>
-        </w:numPr>
-        <w:ind w:firstLineChars="0"/>
-        <w:rPr>
-          <w:b/>
-          <w:bCs/>
-          <w:sz w:val="22"/>
-        </w:rPr>
-      </w:pPr>
-      <w:r>
-        <w:rPr>
-          <w:rFonts w:hint="eastAsia"/>
-          <w:b/>
-          <w:bCs/>
-          <w:sz w:val="22"/>
-        </w:rPr>
-        <w:t>系统显示</w:t>
-      </w:r>
-      <w:r>
-        <w:rPr>
-          <w:rFonts w:hint="eastAsia"/>
-          <w:b/>
-          <w:bCs/>
-          <w:sz w:val="22"/>
-        </w:rPr>
-        <w:t>教师</w:t>
-      </w:r>
-      <w:r>
-        <w:rPr>
-          <w:rFonts w:hint="eastAsia"/>
-          <w:b/>
-          <w:bCs/>
-          <w:sz w:val="22"/>
-        </w:rPr>
-        <w:t>主页面</w:t>
-      </w:r>
-    </w:p>
-    <w:p>
-      <w:pPr>
-        <w:pStyle w:val="a3"/>
-        <w:numPr>
-          <w:ilvl w:val="0"/>
-          <w:numId w:val="27"/>
-        </w:numPr>
-        <w:ind w:firstLineChars="0"/>
-        <w:rPr>
-          <w:b/>
-          <w:bCs/>
-          <w:sz w:val="22"/>
-        </w:rPr>
-      </w:pPr>
-      <w:r>
-        <w:rPr>
-          <w:rFonts w:hint="eastAsia"/>
-          <w:b/>
-          <w:bCs/>
-          <w:sz w:val="22"/>
-        </w:rPr>
-        <w:t>用户</w:t>
-      </w:r>
-      <w:r>
-        <w:rPr>
-          <w:rFonts w:hint="eastAsia"/>
-          <w:b/>
-          <w:bCs/>
-          <w:sz w:val="22"/>
-        </w:rPr>
-        <w:t>点击“学习统计”框</w:t>
-      </w:r>
-    </w:p>
-    <w:p>
-      <w:pPr>
-        <w:pStyle w:val="a3"/>
-        <w:numPr>
-          <w:ilvl w:val="0"/>
-          <w:numId w:val="27"/>
-        </w:numPr>
-        <w:ind w:firstLineChars="0"/>
-        <w:rPr>
-          <w:b/>
-          <w:bCs/>
-          <w:sz w:val="22"/>
-        </w:rPr>
-      </w:pPr>
-      <w:r>
-        <w:rPr>
-          <w:rFonts w:hint="eastAsia"/>
-          <w:b/>
-          <w:bCs/>
-          <w:sz w:val="22"/>
-        </w:rPr>
-        <w:t>系统跳转到“学习统计”界面</w:t>
-      </w:r>
-    </w:p>
-    <w:p>
-      <w:pPr>
-        <w:pStyle w:val="a3"/>
-        <w:numPr>
-          <w:ilvl w:val="0"/>
-          <w:numId w:val="27"/>
-        </w:numPr>
-        <w:ind w:firstLineChars="0"/>
-        <w:rPr>
-          <w:b/>
-          <w:bCs/>
-          <w:sz w:val="22"/>
-        </w:rPr>
-      </w:pPr>
-      <w:r>
-        <w:rPr>
-          <w:rFonts w:hint="eastAsia"/>
-          <w:b/>
-          <w:bCs/>
-          <w:sz w:val="22"/>
-        </w:rPr>
-        <w:t>用户通过下拉框选择班级</w:t>
-      </w:r>
-    </w:p>
-    <w:p>
-      <w:pPr>
-        <w:pStyle w:val="a3"/>
-        <w:numPr>
-          <w:ilvl w:val="0"/>
-          <w:numId w:val="27"/>
-        </w:numPr>
-        <w:ind w:firstLineChars="0"/>
-        <w:rPr>
-          <w:b/>
-          <w:bCs/>
-          <w:sz w:val="22"/>
-        </w:rPr>
-      </w:pPr>
-      <w:r>
-        <w:rPr>
-          <w:rFonts w:hint="eastAsia"/>
-          <w:b/>
-          <w:bCs/>
-          <w:sz w:val="22"/>
-        </w:rPr>
-        <w:t>系统显示当前班级所有学生</w:t>
-      </w:r>
-      <w:r>
-        <w:rPr>
-          <w:rFonts w:hint="eastAsia"/>
-          <w:b/>
-          <w:bCs/>
-          <w:sz w:val="22"/>
-        </w:rPr>
-        <w:t>的学习情况</w:t>
-      </w:r>
-    </w:p>
-    <w:p>
-      <w:pPr>
-        <w:pStyle w:val="a3"/>
-        <w:numPr>
-          <w:ilvl w:val="0"/>
-          <w:numId w:val="27"/>
-        </w:numPr>
-        <w:ind w:firstLineChars="0"/>
-        <w:rPr>
-          <w:b/>
-          <w:bCs/>
-          <w:sz w:val="22"/>
-        </w:rPr>
-      </w:pPr>
-      <w:r>
-        <w:rPr>
-          <w:rFonts w:hint="eastAsia"/>
-          <w:b/>
-          <w:bCs/>
-          <w:sz w:val="22"/>
-        </w:rPr>
-        <w:t>学习情况包括单词量，打卡数，测试成绩</w:t>
-      </w:r>
-    </w:p>
-    <w:p>
-      <w:pPr>
-        <w:rPr>
-          <w:b/>
-          <w:bCs/>
-          <w:sz w:val="22"/>
-        </w:rPr>
-      </w:pPr>
-    </w:p>
-    <w:p>
-      <w:pPr>
-        <w:rPr>
-          <w:b/>
-          <w:bCs/>
-          <w:sz w:val="22"/>
-        </w:rPr>
-      </w:pPr>
-      <w:r>
-        <w:rPr>
-          <w:rFonts w:hint="eastAsia"/>
-          <w:b/>
-          <w:bCs/>
-          <w:sz w:val="22"/>
-        </w:rPr>
-        <w:t>名称：教师查看比赛</w:t>
-      </w:r>
-    </w:p>
-    <w:p>
-      <w:pPr>
-        <w:rPr>
-          <w:b/>
-          <w:bCs/>
-          <w:sz w:val="22"/>
-        </w:rPr>
-      </w:pPr>
-      <w:r>
-        <w:rPr>
-          <w:rFonts w:hint="eastAsia"/>
-          <w:b/>
-          <w:bCs/>
-          <w:sz w:val="22"/>
-        </w:rPr>
-        <w:t>事件：</w:t>
-      </w:r>
-    </w:p>
-    <w:p>
-      <w:pPr>
-        <w:pStyle w:val="a3"/>
-        <w:numPr>
-          <w:ilvl w:val="0"/>
-          <w:numId w:val="28"/>
-        </w:numPr>
-        <w:ind w:firstLineChars="0"/>
-        <w:rPr>
-          <w:b/>
-          <w:bCs/>
-          <w:sz w:val="22"/>
-        </w:rPr>
-      </w:pPr>
-      <w:r>
-        <w:rPr>
-          <w:rFonts w:hint="eastAsia"/>
-          <w:b/>
-          <w:bCs/>
-          <w:sz w:val="22"/>
-        </w:rPr>
-        <w:t>系统显示教师主页面</w:t>
-      </w:r>
-    </w:p>
-    <w:p>
-      <w:pPr>
-        <w:pStyle w:val="a3"/>
-        <w:numPr>
-          <w:ilvl w:val="0"/>
-          <w:numId w:val="28"/>
-        </w:numPr>
-        <w:ind w:firstLineChars="0"/>
-        <w:rPr>
-          <w:b/>
-          <w:bCs/>
-          <w:sz w:val="22"/>
-        </w:rPr>
-      </w:pPr>
-      <w:r>
-        <w:rPr>
-          <w:rFonts w:hint="eastAsia"/>
-          <w:b/>
-          <w:bCs/>
-          <w:sz w:val="22"/>
-        </w:rPr>
-        <w:t>用户点击“单词比赛”</w:t>
-      </w:r>
-    </w:p>
-    <w:p>
-      <w:pPr>
-        <w:pStyle w:val="a3"/>
-        <w:numPr>
-          <w:ilvl w:val="0"/>
-          <w:numId w:val="28"/>
-        </w:numPr>
-        <w:ind w:firstLineChars="0"/>
-        <w:rPr>
-          <w:b/>
-          <w:bCs/>
-          <w:sz w:val="22"/>
-        </w:rPr>
-      </w:pPr>
-      <w:r>
-        <w:rPr>
-          <w:rFonts w:hint="eastAsia"/>
-          <w:b/>
-          <w:bCs/>
-          <w:sz w:val="22"/>
-        </w:rPr>
-        <w:t>系统跳转到</w:t>
-      </w:r>
-      <w:r>
-        <w:rPr>
-          <w:rFonts w:hint="eastAsia"/>
-          <w:b/>
-          <w:bCs/>
-          <w:sz w:val="22"/>
-        </w:rPr>
-        <w:t>“比赛列表界面”</w:t>
-      </w:r>
-    </w:p>
-    <w:p>
-      <w:pPr>
-        <w:pStyle w:val="a3"/>
-        <w:numPr>
-          <w:ilvl w:val="0"/>
-          <w:numId w:val="28"/>
-        </w:numPr>
-        <w:ind w:firstLineChars="0"/>
-        <w:rPr>
-          <w:b/>
-          <w:bCs/>
-          <w:sz w:val="22"/>
-        </w:rPr>
-      </w:pPr>
-      <w:r>
-        <w:rPr>
-          <w:rFonts w:hint="eastAsia"/>
-          <w:b/>
-          <w:bCs/>
-          <w:sz w:val="22"/>
-        </w:rPr>
-        <w:t xml:space="preserve">比赛有三种状态 未开始 </w:t>
-      </w:r>
-      <w:r>
-        <w:rPr>
-          <w:b/>
-          <w:bCs/>
-          <w:sz w:val="22"/>
-        </w:rPr>
-        <w:t xml:space="preserve"> </w:t>
-      </w:r>
-      <w:r>
-        <w:rPr>
-          <w:rFonts w:hint="eastAsia"/>
-          <w:b/>
-          <w:bCs/>
-          <w:sz w:val="22"/>
-        </w:rPr>
-        <w:t xml:space="preserve">进行中 </w:t>
-      </w:r>
-      <w:r>
-        <w:rPr>
-          <w:b/>
-          <w:bCs/>
-          <w:sz w:val="22"/>
-        </w:rPr>
-        <w:t xml:space="preserve"> </w:t>
-      </w:r>
-      <w:r>
-        <w:rPr>
-          <w:rFonts w:hint="eastAsia"/>
-          <w:b/>
-          <w:bCs/>
-          <w:sz w:val="22"/>
-        </w:rPr>
-        <w:t>已结束</w:t>
-      </w:r>
-    </w:p>
-    <w:p>
-      <w:pPr>
-        <w:pStyle w:val="a3"/>
-        <w:numPr>
-          <w:ilvl w:val="0"/>
-          <w:numId w:val="28"/>
-        </w:numPr>
-        <w:ind w:firstLineChars="0"/>
-        <w:rPr>
-          <w:b/>
-          <w:bCs/>
-          <w:sz w:val="22"/>
-        </w:rPr>
-      </w:pPr>
-      <w:r>
-        <w:rPr>
-          <w:rFonts w:hint="eastAsia"/>
-          <w:b/>
-          <w:bCs/>
-          <w:sz w:val="22"/>
-        </w:rPr>
-        <w:t>用户可以点击比赛后的</w:t>
-      </w:r>
-      <w:proofErr w:type="gramStart"/>
-      <w:r>
-        <w:rPr>
-          <w:rFonts w:hint="eastAsia"/>
-          <w:b/>
-          <w:bCs/>
-          <w:sz w:val="22"/>
-        </w:rPr>
-        <w:t>“</w:t>
-      </w:r>
-      <w:proofErr w:type="gramEnd"/>
-      <w:r>
-        <w:rPr>
-          <w:rFonts w:hint="eastAsia"/>
-          <w:b/>
-          <w:bCs/>
-          <w:sz w:val="22"/>
-        </w:rPr>
-        <w:t>开始“和”结束“按钮操作比赛</w:t>
-      </w:r>
-    </w:p>
-    <w:p>
-      <w:pPr>
-        <w:rPr>
-          <w:b/>
-          <w:bCs/>
-          <w:sz w:val="22"/>
-        </w:rPr>
-      </w:pPr>
-    </w:p>
-    <w:p>
-      <w:pPr>
-        <w:rPr>
-          <w:b/>
-          <w:bCs/>
-          <w:sz w:val="22"/>
-        </w:rPr>
-      </w:pPr>
-      <w:r>
-        <w:rPr>
-          <w:rFonts w:hint="eastAsia"/>
-          <w:b/>
-          <w:bCs/>
-          <w:sz w:val="22"/>
-        </w:rPr>
-        <w:t>名称：教师新建比赛</w:t>
-      </w:r>
-    </w:p>
-    <w:p>
-      <w:pPr>
-        <w:rPr>
-          <w:b/>
-          <w:bCs/>
-          <w:sz w:val="22"/>
-        </w:rPr>
-      </w:pPr>
-      <w:r>
-        <w:rPr>
-          <w:rFonts w:hint="eastAsia"/>
-          <w:b/>
-          <w:bCs/>
-          <w:sz w:val="22"/>
-        </w:rPr>
-        <w:t>事件：</w:t>
-      </w:r>
-    </w:p>
-    <w:p>
-      <w:pPr>
-        <w:pStyle w:val="a3"/>
-        <w:numPr>
-          <w:ilvl w:val="0"/>
-          <w:numId w:val="29"/>
-        </w:numPr>
-        <w:ind w:firstLineChars="0"/>
-        <w:rPr>
-          <w:b/>
-          <w:bCs/>
-          <w:sz w:val="22"/>
-        </w:rPr>
-      </w:pPr>
-      <w:r>
-        <w:rPr>
-          <w:rFonts w:hint="eastAsia"/>
-          <w:b/>
-          <w:bCs/>
-          <w:sz w:val="22"/>
-        </w:rPr>
-        <w:t>用户点击“单词比赛”</w:t>
-      </w:r>
-    </w:p>
-    <w:p>
-      <w:pPr>
-        <w:pStyle w:val="a3"/>
-        <w:numPr>
-          <w:ilvl w:val="0"/>
-          <w:numId w:val="29"/>
-        </w:numPr>
-        <w:ind w:firstLineChars="0"/>
-        <w:rPr>
-          <w:b/>
-          <w:bCs/>
-          <w:sz w:val="22"/>
-        </w:rPr>
-      </w:pPr>
-      <w:r>
-        <w:rPr>
-          <w:rFonts w:hint="eastAsia"/>
-          <w:b/>
-          <w:bCs/>
-          <w:sz w:val="22"/>
-        </w:rPr>
-        <w:t>系统跳转到“比赛列表界面”</w:t>
-      </w:r>
-    </w:p>
-    <w:p>
-      <w:pPr>
-        <w:pStyle w:val="a3"/>
-        <w:numPr>
-          <w:ilvl w:val="0"/>
-          <w:numId w:val="29"/>
-        </w:numPr>
-        <w:ind w:firstLineChars="0"/>
-        <w:rPr>
-          <w:b/>
-          <w:bCs/>
-          <w:sz w:val="22"/>
-        </w:rPr>
-      </w:pPr>
-      <w:r>
-        <w:rPr>
-          <w:rFonts w:hint="eastAsia"/>
-          <w:b/>
-          <w:bCs/>
-          <w:sz w:val="22"/>
-        </w:rPr>
-        <w:t>用户点击“新建比赛”按钮</w:t>
-      </w:r>
-    </w:p>
-    <w:p>
-      <w:pPr>
-        <w:pStyle w:val="a3"/>
-        <w:numPr>
-          <w:ilvl w:val="0"/>
-          <w:numId w:val="29"/>
-        </w:numPr>
-        <w:ind w:firstLineChars="0"/>
-        <w:rPr>
-          <w:b/>
-          <w:bCs/>
-          <w:sz w:val="22"/>
-        </w:rPr>
-      </w:pPr>
-      <w:r>
-        <w:rPr>
-          <w:rFonts w:hint="eastAsia"/>
-          <w:b/>
-          <w:bCs/>
-          <w:sz w:val="22"/>
-        </w:rPr>
-        <w:t>用户编辑比赛的名称，类型等，最后点击提交</w:t>
-      </w:r>
-    </w:p>
-    <w:p>
-      <w:pPr>
-        <w:pStyle w:val="a3"/>
-        <w:numPr>
-          <w:ilvl w:val="0"/>
-          <w:numId w:val="29"/>
-        </w:numPr>
-        <w:ind w:firstLineChars="0"/>
-        <w:rPr>
-          <w:b/>
-          <w:bCs/>
-          <w:sz w:val="22"/>
-        </w:rPr>
-      </w:pPr>
-      <w:r>
-        <w:rPr>
-          <w:rFonts w:hint="eastAsia"/>
-          <w:b/>
-          <w:bCs/>
-          <w:sz w:val="22"/>
-        </w:rPr>
         <w:t>系统将新建的比赛加入到比赛列表中，该比赛处于未开始状态</w:t>
       </w:r>
     </w:p>
@@ -6624,6 +7137,95 @@
     </w:lvl>
   </w:abstractNum>
   <w:abstractNum w:abstractNumId="10" w15:restartNumberingAfterBreak="0">
+    <w:nsid w:val="2C905345"/>
+    <w:multiLevelType w:val="hybridMultilevel"/>
+    <w:tmpl w:val="A4A625D0"/>
+    <w:lvl w:ilvl="0" w:tplc="FAC2A192">
+      <w:start w:val="1"/>
+      <w:numFmt w:val="decimalEnclosedCircle"/>
+      <w:lvlText w:val="%1"/>
+      <w:lvlJc w:val="left"/>
+      <w:pPr>
+        <w:ind w:left="780" w:hanging="360"/>
+      </w:pPr>
+      <w:rPr>
+        <w:rFonts w:hint="default"/>
+      </w:rPr>
+    </w:lvl>
+    <w:lvl w:ilvl="1" w:tplc="04090019" w:tentative="1">
+      <w:start w:val="1"/>
+      <w:numFmt w:val="lowerLetter"/>
+      <w:lvlText w:val="%2)"/>
+      <w:lvlJc w:val="left"/>
+      <w:pPr>
+        <w:ind w:left="1260" w:hanging="420"/>
+      </w:pPr>
+    </w:lvl>
+    <w:lvl w:ilvl="2" w:tplc="0409001B" w:tentative="1">
+      <w:start w:val="1"/>
+      <w:numFmt w:val="lowerRoman"/>
+      <w:lvlText w:val="%3."/>
+      <w:lvlJc w:val="right"/>
+      <w:pPr>
+        <w:ind w:left="1680" w:hanging="420"/>
+      </w:pPr>
+    </w:lvl>
+    <w:lvl w:ilvl="3" w:tplc="0409000F" w:tentative="1">
+      <w:start w:val="1"/>
+      <w:numFmt w:val="decimal"/>
+      <w:lvlText w:val="%4."/>
+      <w:lvlJc w:val="left"/>
+      <w:pPr>
+        <w:ind w:left="2100" w:hanging="420"/>
+      </w:pPr>
+    </w:lvl>
+    <w:lvl w:ilvl="4" w:tplc="04090019" w:tentative="1">
+      <w:start w:val="1"/>
+      <w:numFmt w:val="lowerLetter"/>
+      <w:lvlText w:val="%5)"/>
+      <w:lvlJc w:val="left"/>
+      <w:pPr>
+        <w:ind w:left="2520" w:hanging="420"/>
+      </w:pPr>
+    </w:lvl>
+    <w:lvl w:ilvl="5" w:tplc="0409001B" w:tentative="1">
+      <w:start w:val="1"/>
+      <w:numFmt w:val="lowerRoman"/>
+      <w:lvlText w:val="%6."/>
+      <w:lvlJc w:val="right"/>
+      <w:pPr>
+        <w:ind w:left="2940" w:hanging="420"/>
+      </w:pPr>
+    </w:lvl>
+    <w:lvl w:ilvl="6" w:tplc="0409000F" w:tentative="1">
+      <w:start w:val="1"/>
+      <w:numFmt w:val="decimal"/>
+      <w:lvlText w:val="%7."/>
+      <w:lvlJc w:val="left"/>
+      <w:pPr>
+        <w:ind w:left="3360" w:hanging="420"/>
+      </w:pPr>
+    </w:lvl>
+    <w:lvl w:ilvl="7" w:tplc="04090019" w:tentative="1">
+      <w:start w:val="1"/>
+      <w:numFmt w:val="lowerLetter"/>
+      <w:lvlText w:val="%8)"/>
+      <w:lvlJc w:val="left"/>
+      <w:pPr>
+        <w:ind w:left="3780" w:hanging="420"/>
+      </w:pPr>
+    </w:lvl>
+    <w:lvl w:ilvl="8" w:tplc="0409001B" w:tentative="1">
+      <w:start w:val="1"/>
+      <w:numFmt w:val="lowerRoman"/>
+      <w:lvlText w:val="%9."/>
+      <w:lvlJc w:val="right"/>
+      <w:pPr>
+        <w:ind w:left="4200" w:hanging="420"/>
+      </w:pPr>
+    </w:lvl>
+  </w:abstractNum>
+  <w:abstractNum w:abstractNumId="11" w15:restartNumberingAfterBreak="0">
     <w:nsid w:val="2D084DC1"/>
     <w:multiLevelType w:val="hybridMultilevel"/>
     <w:tmpl w:val="DA522CD4"/>
@@ -6712,7 +7314,7 @@
       </w:pPr>
     </w:lvl>
   </w:abstractNum>
-  <w:abstractNum w:abstractNumId="11" w15:restartNumberingAfterBreak="0">
+  <w:abstractNum w:abstractNumId="12" w15:restartNumberingAfterBreak="0">
     <w:nsid w:val="36307E23"/>
     <w:multiLevelType w:val="hybridMultilevel"/>
     <w:tmpl w:val="6D2EF95C"/>
@@ -6801,7 +7403,7 @@
       </w:pPr>
     </w:lvl>
   </w:abstractNum>
-  <w:abstractNum w:abstractNumId="12" w15:restartNumberingAfterBreak="0">
+  <w:abstractNum w:abstractNumId="13" w15:restartNumberingAfterBreak="0">
     <w:nsid w:val="37E463E2"/>
     <w:multiLevelType w:val="hybridMultilevel"/>
     <w:tmpl w:val="030EA170"/>
@@ -6890,7 +7492,7 @@
       </w:pPr>
     </w:lvl>
   </w:abstractNum>
-  <w:abstractNum w:abstractNumId="13" w15:restartNumberingAfterBreak="0">
+  <w:abstractNum w:abstractNumId="14" w15:restartNumberingAfterBreak="0">
     <w:nsid w:val="38A37193"/>
     <w:multiLevelType w:val="hybridMultilevel"/>
     <w:tmpl w:val="9E50EC2C"/>
@@ -6979,7 +7581,7 @@
       </w:pPr>
     </w:lvl>
   </w:abstractNum>
-  <w:abstractNum w:abstractNumId="14" w15:restartNumberingAfterBreak="0">
+  <w:abstractNum w:abstractNumId="15" w15:restartNumberingAfterBreak="0">
     <w:nsid w:val="39C63380"/>
     <w:multiLevelType w:val="hybridMultilevel"/>
     <w:tmpl w:val="E340BFE4"/>
@@ -7068,7 +7670,7 @@
       </w:pPr>
     </w:lvl>
   </w:abstractNum>
-  <w:abstractNum w:abstractNumId="15" w15:restartNumberingAfterBreak="0">
+  <w:abstractNum w:abstractNumId="16" w15:restartNumberingAfterBreak="0">
     <w:nsid w:val="411C12CA"/>
     <w:multiLevelType w:val="hybridMultilevel"/>
     <w:tmpl w:val="0772DE9A"/>
@@ -7157,7 +7759,96 @@
       </w:pPr>
     </w:lvl>
   </w:abstractNum>
-  <w:abstractNum w:abstractNumId="16" w15:restartNumberingAfterBreak="0">
+  <w:abstractNum w:abstractNumId="17" w15:restartNumberingAfterBreak="0">
+    <w:nsid w:val="48E654F5"/>
+    <w:multiLevelType w:val="hybridMultilevel"/>
+    <w:tmpl w:val="5D0ABCB6"/>
+    <w:lvl w:ilvl="0" w:tplc="FAC2A192">
+      <w:start w:val="1"/>
+      <w:numFmt w:val="decimalEnclosedCircle"/>
+      <w:lvlText w:val="%1"/>
+      <w:lvlJc w:val="left"/>
+      <w:pPr>
+        <w:ind w:left="780" w:hanging="360"/>
+      </w:pPr>
+      <w:rPr>
+        <w:rFonts w:hint="default"/>
+      </w:rPr>
+    </w:lvl>
+    <w:lvl w:ilvl="1" w:tplc="04090019" w:tentative="1">
+      <w:start w:val="1"/>
+      <w:numFmt w:val="lowerLetter"/>
+      <w:lvlText w:val="%2)"/>
+      <w:lvlJc w:val="left"/>
+      <w:pPr>
+        <w:ind w:left="1260" w:hanging="420"/>
+      </w:pPr>
+    </w:lvl>
+    <w:lvl w:ilvl="2" w:tplc="0409001B" w:tentative="1">
+      <w:start w:val="1"/>
+      <w:numFmt w:val="lowerRoman"/>
+      <w:lvlText w:val="%3."/>
+      <w:lvlJc w:val="right"/>
+      <w:pPr>
+        <w:ind w:left="1680" w:hanging="420"/>
+      </w:pPr>
+    </w:lvl>
+    <w:lvl w:ilvl="3" w:tplc="0409000F" w:tentative="1">
+      <w:start w:val="1"/>
+      <w:numFmt w:val="decimal"/>
+      <w:lvlText w:val="%4."/>
+      <w:lvlJc w:val="left"/>
+      <w:pPr>
+        <w:ind w:left="2100" w:hanging="420"/>
+      </w:pPr>
+    </w:lvl>
+    <w:lvl w:ilvl="4" w:tplc="04090019" w:tentative="1">
+      <w:start w:val="1"/>
+      <w:numFmt w:val="lowerLetter"/>
+      <w:lvlText w:val="%5)"/>
+      <w:lvlJc w:val="left"/>
+      <w:pPr>
+        <w:ind w:left="2520" w:hanging="420"/>
+      </w:pPr>
+    </w:lvl>
+    <w:lvl w:ilvl="5" w:tplc="0409001B" w:tentative="1">
+      <w:start w:val="1"/>
+      <w:numFmt w:val="lowerRoman"/>
+      <w:lvlText w:val="%6."/>
+      <w:lvlJc w:val="right"/>
+      <w:pPr>
+        <w:ind w:left="2940" w:hanging="420"/>
+      </w:pPr>
+    </w:lvl>
+    <w:lvl w:ilvl="6" w:tplc="0409000F" w:tentative="1">
+      <w:start w:val="1"/>
+      <w:numFmt w:val="decimal"/>
+      <w:lvlText w:val="%7."/>
+      <w:lvlJc w:val="left"/>
+      <w:pPr>
+        <w:ind w:left="3360" w:hanging="420"/>
+      </w:pPr>
+    </w:lvl>
+    <w:lvl w:ilvl="7" w:tplc="04090019" w:tentative="1">
+      <w:start w:val="1"/>
+      <w:numFmt w:val="lowerLetter"/>
+      <w:lvlText w:val="%8)"/>
+      <w:lvlJc w:val="left"/>
+      <w:pPr>
+        <w:ind w:left="3780" w:hanging="420"/>
+      </w:pPr>
+    </w:lvl>
+    <w:lvl w:ilvl="8" w:tplc="0409001B" w:tentative="1">
+      <w:start w:val="1"/>
+      <w:numFmt w:val="lowerRoman"/>
+      <w:lvlText w:val="%9."/>
+      <w:lvlJc w:val="right"/>
+      <w:pPr>
+        <w:ind w:left="4200" w:hanging="420"/>
+      </w:pPr>
+    </w:lvl>
+  </w:abstractNum>
+  <w:abstractNum w:abstractNumId="18" w15:restartNumberingAfterBreak="0">
     <w:nsid w:val="4C022304"/>
     <w:multiLevelType w:val="hybridMultilevel"/>
     <w:tmpl w:val="35D8ED92"/>
@@ -7246,7 +7937,7 @@
       </w:pPr>
     </w:lvl>
   </w:abstractNum>
-  <w:abstractNum w:abstractNumId="17" w15:restartNumberingAfterBreak="0">
+  <w:abstractNum w:abstractNumId="19" w15:restartNumberingAfterBreak="0">
     <w:nsid w:val="51933F2C"/>
     <w:multiLevelType w:val="hybridMultilevel"/>
     <w:tmpl w:val="E75686B8"/>
@@ -7335,7 +8026,7 @@
       </w:pPr>
     </w:lvl>
   </w:abstractNum>
-  <w:abstractNum w:abstractNumId="18" w15:restartNumberingAfterBreak="0">
+  <w:abstractNum w:abstractNumId="20" w15:restartNumberingAfterBreak="0">
     <w:nsid w:val="5276466E"/>
     <w:multiLevelType w:val="hybridMultilevel"/>
     <w:tmpl w:val="5D0ABCB6"/>
@@ -7424,7 +8115,7 @@
       </w:pPr>
     </w:lvl>
   </w:abstractNum>
-  <w:abstractNum w:abstractNumId="19" w15:restartNumberingAfterBreak="0">
+  <w:abstractNum w:abstractNumId="21" w15:restartNumberingAfterBreak="0">
     <w:nsid w:val="56217F69"/>
     <w:multiLevelType w:val="hybridMultilevel"/>
     <w:tmpl w:val="7C321B6A"/>
@@ -7513,7 +8204,7 @@
       </w:pPr>
     </w:lvl>
   </w:abstractNum>
-  <w:abstractNum w:abstractNumId="20" w15:restartNumberingAfterBreak="0">
+  <w:abstractNum w:abstractNumId="22" w15:restartNumberingAfterBreak="0">
     <w:nsid w:val="5DB107D9"/>
     <w:multiLevelType w:val="hybridMultilevel"/>
     <w:tmpl w:val="4328DAEE"/>
@@ -7602,7 +8293,7 @@
       </w:pPr>
     </w:lvl>
   </w:abstractNum>
-  <w:abstractNum w:abstractNumId="21" w15:restartNumberingAfterBreak="0">
+  <w:abstractNum w:abstractNumId="23" w15:restartNumberingAfterBreak="0">
     <w:nsid w:val="66121BB0"/>
     <w:multiLevelType w:val="hybridMultilevel"/>
     <w:tmpl w:val="2348E0EE"/>
@@ -7691,7 +8382,7 @@
       </w:pPr>
     </w:lvl>
   </w:abstractNum>
-  <w:abstractNum w:abstractNumId="22" w15:restartNumberingAfterBreak="0">
+  <w:abstractNum w:abstractNumId="24" w15:restartNumberingAfterBreak="0">
     <w:nsid w:val="69D553F9"/>
     <w:multiLevelType w:val="hybridMultilevel"/>
     <w:tmpl w:val="987EB356"/>
@@ -7780,7 +8471,7 @@
       </w:pPr>
     </w:lvl>
   </w:abstractNum>
-  <w:abstractNum w:abstractNumId="23" w15:restartNumberingAfterBreak="0">
+  <w:abstractNum w:abstractNumId="25" w15:restartNumberingAfterBreak="0">
     <w:nsid w:val="6C570148"/>
     <w:multiLevelType w:val="hybridMultilevel"/>
     <w:tmpl w:val="315C0688"/>
@@ -7869,7 +8560,7 @@
       </w:pPr>
     </w:lvl>
   </w:abstractNum>
-  <w:abstractNum w:abstractNumId="24" w15:restartNumberingAfterBreak="0">
+  <w:abstractNum w:abstractNumId="26" w15:restartNumberingAfterBreak="0">
     <w:nsid w:val="6CD16F50"/>
     <w:multiLevelType w:val="hybridMultilevel"/>
     <w:tmpl w:val="270684A4"/>
@@ -7958,7 +8649,7 @@
       </w:pPr>
     </w:lvl>
   </w:abstractNum>
-  <w:abstractNum w:abstractNumId="25" w15:restartNumberingAfterBreak="0">
+  <w:abstractNum w:abstractNumId="27" w15:restartNumberingAfterBreak="0">
     <w:nsid w:val="74CF0322"/>
     <w:multiLevelType w:val="hybridMultilevel"/>
     <w:tmpl w:val="F31AD2E6"/>
@@ -8047,7 +8738,7 @@
       </w:pPr>
     </w:lvl>
   </w:abstractNum>
-  <w:abstractNum w:abstractNumId="26" w15:restartNumberingAfterBreak="0">
+  <w:abstractNum w:abstractNumId="28" w15:restartNumberingAfterBreak="0">
     <w:nsid w:val="75FF76DB"/>
     <w:multiLevelType w:val="hybridMultilevel"/>
     <w:tmpl w:val="A4A625D0"/>
@@ -8136,7 +8827,7 @@
       </w:pPr>
     </w:lvl>
   </w:abstractNum>
-  <w:abstractNum w:abstractNumId="27" w15:restartNumberingAfterBreak="0">
+  <w:abstractNum w:abstractNumId="29" w15:restartNumberingAfterBreak="0">
     <w:nsid w:val="7B6E056E"/>
     <w:multiLevelType w:val="hybridMultilevel"/>
     <w:tmpl w:val="64243BBE"/>
@@ -8225,7 +8916,7 @@
       </w:pPr>
     </w:lvl>
   </w:abstractNum>
-  <w:abstractNum w:abstractNumId="28" w15:restartNumberingAfterBreak="0">
+  <w:abstractNum w:abstractNumId="30" w15:restartNumberingAfterBreak="0">
     <w:nsid w:val="7F897DA2"/>
     <w:multiLevelType w:val="hybridMultilevel"/>
     <w:tmpl w:val="C8D40B10"/>
@@ -8314,7 +9005,7 @@
       </w:pPr>
     </w:lvl>
   </w:abstractNum>
-  <w:abstractNum w:abstractNumId="29" w15:restartNumberingAfterBreak="0">
+  <w:abstractNum w:abstractNumId="31" w15:restartNumberingAfterBreak="0">
     <w:nsid w:val="7FB33E9B"/>
     <w:multiLevelType w:val="hybridMultilevel"/>
     <w:tmpl w:val="246CC21E"/>
@@ -8404,10 +9095,10 @@
     </w:lvl>
   </w:abstractNum>
   <w:num w:numId="1">
-    <w:abstractNumId w:val="11"/>
+    <w:abstractNumId w:val="12"/>
   </w:num>
   <w:num w:numId="2">
-    <w:abstractNumId w:val="21"/>
+    <w:abstractNumId w:val="23"/>
   </w:num>
   <w:num w:numId="3">
     <w:abstractNumId w:val="4"/>
@@ -8416,13 +9107,13 @@
     <w:abstractNumId w:val="0"/>
   </w:num>
   <w:num w:numId="5">
-    <w:abstractNumId w:val="22"/>
+    <w:abstractNumId w:val="24"/>
   </w:num>
   <w:num w:numId="6">
-    <w:abstractNumId w:val="29"/>
+    <w:abstractNumId w:val="31"/>
   </w:num>
   <w:num w:numId="7">
-    <w:abstractNumId w:val="27"/>
+    <w:abstractNumId w:val="29"/>
   </w:num>
   <w:num w:numId="8">
     <w:abstractNumId w:val="3"/>
@@ -8434,64 +9125,70 @@
     <w:abstractNumId w:val="8"/>
   </w:num>
   <w:num w:numId="11">
-    <w:abstractNumId w:val="14"/>
+    <w:abstractNumId w:val="15"/>
   </w:num>
   <w:num w:numId="12">
+    <w:abstractNumId w:val="30"/>
+  </w:num>
+  <w:num w:numId="13">
     <w:abstractNumId w:val="28"/>
   </w:num>
-  <w:num w:numId="13">
+  <w:num w:numId="14">
     <w:abstractNumId w:val="26"/>
   </w:num>
-  <w:num w:numId="14">
-    <w:abstractNumId w:val="24"/>
-  </w:num>
   <w:num w:numId="15">
-    <w:abstractNumId w:val="19"/>
+    <w:abstractNumId w:val="21"/>
   </w:num>
   <w:num w:numId="16">
     <w:abstractNumId w:val="5"/>
   </w:num>
   <w:num w:numId="17">
-    <w:abstractNumId w:val="13"/>
+    <w:abstractNumId w:val="14"/>
   </w:num>
   <w:num w:numId="18">
     <w:abstractNumId w:val="1"/>
   </w:num>
   <w:num w:numId="19">
-    <w:abstractNumId w:val="17"/>
+    <w:abstractNumId w:val="19"/>
   </w:num>
   <w:num w:numId="20">
-    <w:abstractNumId w:val="16"/>
+    <w:abstractNumId w:val="18"/>
   </w:num>
   <w:num w:numId="21">
     <w:abstractNumId w:val="2"/>
   </w:num>
   <w:num w:numId="22">
-    <w:abstractNumId w:val="10"/>
+    <w:abstractNumId w:val="11"/>
   </w:num>
   <w:num w:numId="23">
     <w:abstractNumId w:val="6"/>
   </w:num>
   <w:num w:numId="24">
-    <w:abstractNumId w:val="15"/>
+    <w:abstractNumId w:val="16"/>
   </w:num>
   <w:num w:numId="25">
     <w:abstractNumId w:val="9"/>
   </w:num>
   <w:num w:numId="26">
-    <w:abstractNumId w:val="12"/>
+    <w:abstractNumId w:val="13"/>
   </w:num>
   <w:num w:numId="27">
-    <w:abstractNumId w:val="23"/>
+    <w:abstractNumId w:val="25"/>
   </w:num>
   <w:num w:numId="28">
+    <w:abstractNumId w:val="22"/>
+  </w:num>
+  <w:num w:numId="29">
+    <w:abstractNumId w:val="27"/>
+  </w:num>
+  <w:num w:numId="30">
     <w:abstractNumId w:val="20"/>
   </w:num>
-  <w:num w:numId="29">
-    <w:abstractNumId w:val="25"/>
+  <w:num w:numId="31">
+    <w:abstractNumId w:val="10"/>
   </w:num>
-  <w:num w:numId="30">
-    <w:abstractNumId w:val="18"/>
+  <w:num w:numId="32">
+    <w:abstractNumId w:val="17"/>
   </w:num>
 </w:numbering>
 </file>
@@ -9301,7 +9998,7 @@
 </file>
 
 <file path=customXml/itemProps1.xml><?xml version="1.0" encoding="utf-8"?>
-<ds:datastoreItem xmlns:ds="http://schemas.openxmlformats.org/officeDocument/2006/customXml" ds:itemID="{71A7036C-A3AA-4DD1-8EE9-20C2D3438C0D}">
+<ds:datastoreItem xmlns:ds="http://schemas.openxmlformats.org/officeDocument/2006/customXml" ds:itemID="{A3E9EA23-421E-408B-A985-913B5221B152}">
   <ds:schemaRefs>
     <ds:schemaRef ds:uri="http://schemas.openxmlformats.org/officeDocument/2006/bibliography"/>
   </ds:schemaRefs>

</xml_diff>